<commit_message>
Add placeholders for future
</commit_message>
<xml_diff>
--- a/video/Drehbuch.docx
+++ b/video/Drehbuch.docx
@@ -6,145 +6,324 @@
       <w:proofErr w:type="spellStart"/>
       <w:r>
         <w:rPr>
+          <w:highlight w:val="green"/>
+        </w:rPr>
+        <w:t>Edalathkhah</w:t>
+      </w:r>
+      <w:proofErr w:type="spellEnd"/>
+      <w:r>
+        <w:rPr>
+          <w:highlight w:val="green"/>
+        </w:rPr>
+        <w:t xml:space="preserve"> </w:t>
+      </w:r>
+      <w:proofErr w:type="spellStart"/>
+      <w:r>
+        <w:rPr>
+          <w:highlight w:val="green"/>
+        </w:rPr>
+        <w:t>Arsham</w:t>
+      </w:r>
+      <w:proofErr w:type="spellEnd"/>
+      <w:r>
+        <w:br/>
+      </w:r>
+      <w:r>
+        <w:rPr>
+          <w:highlight w:val="magenta"/>
+        </w:rPr>
+        <w:t>Imsirovic Benjamin</w:t>
+      </w:r>
+      <w:r>
+        <w:br/>
+      </w:r>
+      <w:r>
+        <w:rPr>
+          <w:highlight w:val="darkYellow"/>
+        </w:rPr>
+        <w:t>Rausch-Schott</w:t>
+      </w:r>
+      <w:r>
+        <w:rPr>
+          <w:highlight w:val="darkYellow"/>
+        </w:rPr>
+        <w:t xml:space="preserve"> Simon</w:t>
+      </w:r>
+      <w:r>
+        <w:br/>
+      </w:r>
+      <w:r>
+        <w:rPr>
+          <w:highlight w:val="darkGray"/>
+        </w:rPr>
+        <w:t>Siegl Maximilian</w:t>
+      </w:r>
+      <w:r>
+        <w:br/>
+      </w:r>
+    </w:p>
+    <w:p>
+      <w:pPr>
+        <w:pStyle w:val="berschrift1"/>
+      </w:pPr>
+      <w:r>
+        <w:t>Einleitung</w:t>
+      </w:r>
+    </w:p>
+    <w:p>
+      <w:pPr>
+        <w:rPr>
+          <w:highlight w:val="yellow"/>
+        </w:rPr>
+      </w:pPr>
+      <w:r>
+        <w:rPr>
+          <w:highlight w:val="yellow"/>
+        </w:rPr>
+        <w:t>[FOLIE]</w:t>
+      </w:r>
+    </w:p>
+    <w:p>
+      <w:r>
+        <w:t xml:space="preserve">LEOTOPIA Deckblatt + </w:t>
+      </w:r>
+      <w:proofErr w:type="spellStart"/>
+      <w:r>
+        <w:t>Facerecognition</w:t>
+      </w:r>
+      <w:proofErr w:type="spellEnd"/>
+      <w:r>
+        <w:t xml:space="preserve"> Bild mit unseren Namen (Teamvorstellung)</w:t>
+      </w:r>
+    </w:p>
+    <w:p>
+      <w:pPr>
+        <w:rPr>
+          <w:highlight w:val="yellow"/>
+        </w:rPr>
+      </w:pPr>
+      <w:r>
+        <w:rPr>
+          <w:highlight w:val="yellow"/>
+        </w:rPr>
+        <w:t>[/FOLIE]</w:t>
+      </w:r>
+    </w:p>
+    <w:p>
+      <w:r>
+        <w:rPr>
           <w:highlight w:val="cyan"/>
         </w:rPr>
-        <w:t>Edalathkhah</w:t>
+        <w:t>[TEXT]</w:t>
+      </w:r>
+    </w:p>
+    <w:p>
+      <w:r>
+        <w:t xml:space="preserve">Hallo, wir sind </w:t>
+      </w:r>
+      <w:r>
+        <w:t xml:space="preserve">ein Team aus einer der 5. Klassen an der HTL Leonding. </w:t>
+      </w:r>
+      <w:r>
+        <w:t>nennen.</w:t>
+      </w:r>
+    </w:p>
+    <w:p>
+      <w:r>
+        <w:t xml:space="preserve">Ich bin </w:t>
+      </w:r>
+      <w:r>
+        <w:t>&lt;</w:t>
+      </w:r>
+      <w:proofErr w:type="spellStart"/>
+      <w:r>
+        <w:t>name</w:t>
       </w:r>
       <w:proofErr w:type="spellEnd"/>
       <w:r>
+        <w:t>&gt;, &lt;alter&gt; Jahre alt</w:t>
+      </w:r>
+      <w:r>
+        <w:t xml:space="preserve"> und &lt;irgendwas&gt;.</w:t>
+      </w:r>
+    </w:p>
+    <w:p>
+      <w:r>
+        <w:t>Gemeinsam haben wir unsere Vorstellungen über das Leben im Jahr 2050 in ein Konzept zusammengetragen, das wir LEOTOPIA.</w:t>
+      </w:r>
+    </w:p>
+    <w:p>
+      <w:r>
         <w:rPr>
           <w:highlight w:val="cyan"/>
         </w:rPr>
+        <w:t>[/TEXT]</w:t>
+      </w:r>
+    </w:p>
+    <w:p>
+      <w:pPr>
+        <w:pStyle w:val="berschrift1"/>
+      </w:pPr>
+      <w:r>
+        <w:t>Vision</w:t>
+      </w:r>
+    </w:p>
+    <w:p>
+      <w:pPr>
+        <w:pStyle w:val="berschrift2"/>
+      </w:pPr>
+      <w:r>
+        <w:t>Umfrage</w:t>
+      </w:r>
+    </w:p>
+    <w:p>
+      <w:r>
+        <w:rPr>
+          <w:highlight w:val="yellow"/>
+        </w:rPr>
+        <w:t>[FOLIE]</w:t>
+      </w:r>
+    </w:p>
+    <w:p>
+      <w:proofErr w:type="spellStart"/>
+      <w:r>
+        <w:t>QRCode</w:t>
+      </w:r>
+      <w:proofErr w:type="spellEnd"/>
+      <w:r>
+        <w:t xml:space="preserve"> zur Umfrage</w:t>
+      </w:r>
+    </w:p>
+    <w:p>
+      <w:r>
+        <w:t>Wichtige Erkenntnisse (</w:t>
+      </w:r>
+      <w:proofErr w:type="spellStart"/>
+      <w:r>
+        <w:t>zB</w:t>
+      </w:r>
+      <w:proofErr w:type="spellEnd"/>
+      <w:r>
+        <w:t xml:space="preserve">. E-Auto </w:t>
+      </w:r>
+      <w:proofErr w:type="spellStart"/>
+      <w:r>
+        <w:t>statistik</w:t>
+      </w:r>
+      <w:proofErr w:type="spellEnd"/>
+      <w:r>
+        <w:t>)</w:t>
+      </w:r>
+    </w:p>
+    <w:p>
+      <w:r>
+        <w:rPr>
+          <w:highlight w:val="yellow"/>
+        </w:rPr>
+        <w:t>[/FOLIE]</w:t>
+      </w:r>
+    </w:p>
+    <w:p>
+      <w:r>
+        <w:rPr>
+          <w:highlight w:val="cyan"/>
+        </w:rPr>
+        <w:t>[TEXT]</w:t>
+      </w:r>
+    </w:p>
+    <w:p>
+      <w:r>
+        <w:t xml:space="preserve">Im Zuge des Projektes haben wir </w:t>
+      </w:r>
+      <w:r>
+        <w:t>an unserer Schule eine Umfrage unter 1300 Schüler</w:t>
+      </w:r>
+      <w:r>
+        <w:t>*innen</w:t>
+      </w:r>
+      <w:r>
         <w:t xml:space="preserve"> </w:t>
       </w:r>
+      <w:r>
+        <w:t>durchgeführt,</w:t>
+      </w:r>
+      <w:r>
+        <w:t xml:space="preserve"> um herauszufinden wie sich die HTL-Schüler*innen das Wohnen in der Zukunft vorstellen.</w:t>
+      </w:r>
+    </w:p>
+    <w:p>
+      <w:r>
+        <w:t xml:space="preserve">Daraus </w:t>
+      </w:r>
+      <w:r>
+        <w:t>resultierend haben sich folgende Aspekte ergeben.</w:t>
+      </w:r>
+    </w:p>
+    <w:p>
+      <w:r>
+        <w:rPr>
+          <w:highlight w:val="cyan"/>
+        </w:rPr>
+        <w:t>[/TEXT]</w:t>
+      </w:r>
+    </w:p>
+    <w:p>
+      <w:r>
+        <w:rPr>
+          <w:highlight w:val="yellow"/>
+        </w:rPr>
+        <w:t>[FOLIE]</w:t>
+      </w:r>
+    </w:p>
+    <w:p>
+      <w:r>
+        <w:t>Wohnen 2050</w:t>
+      </w:r>
+      <w:r>
+        <w:br/>
+        <w:t>- Nachhaltig</w:t>
+      </w:r>
+      <w:r>
+        <w:br/>
+        <w:t>- Min. C02-neutral</w:t>
+      </w:r>
+      <w:r>
+        <w:br/>
+        <w:t>- Energiespeicher (</w:t>
+      </w:r>
+      <w:r>
+        <w:t>später Einspieler)</w:t>
+      </w:r>
+      <w:r>
+        <w:br/>
+        <w:t xml:space="preserve">- Urban </w:t>
+      </w:r>
       <w:proofErr w:type="spellStart"/>
       <w:r>
-        <w:rPr>
-          <w:highlight w:val="cyan"/>
-        </w:rPr>
-        <w:t>Arsham</w:t>
+        <w:t>Gardening</w:t>
       </w:r>
       <w:proofErr w:type="spellEnd"/>
       <w:r>
+        <w:t xml:space="preserve"> (später Einspieler) </w:t>
+      </w:r>
+      <w:r>
         <w:br/>
-      </w:r>
-      <w:r>
-        <w:rPr>
-          <w:highlight w:val="magenta"/>
-        </w:rPr>
-        <w:t>Imsirovic Benjamin</w:t>
+        <w:t xml:space="preserve">- </w:t>
+      </w:r>
+      <w:r>
+        <w:t>Big Data (später Einspieler)</w:t>
       </w:r>
       <w:r>
         <w:br/>
-      </w:r>
-      <w:r>
-        <w:rPr>
-          <w:highlight w:val="darkYellow"/>
-        </w:rPr>
-        <w:t>Rausch-Schott</w:t>
-      </w:r>
-      <w:r>
-        <w:rPr>
-          <w:highlight w:val="darkYellow"/>
-        </w:rPr>
-        <w:t xml:space="preserve"> Simon</w:t>
-      </w:r>
-      <w:r>
-        <w:br/>
-      </w:r>
-      <w:r>
-        <w:rPr>
-          <w:highlight w:val="darkGray"/>
-        </w:rPr>
-        <w:t>Siegl Maximilian</w:t>
-      </w:r>
-      <w:r>
-        <w:br/>
-      </w:r>
-    </w:p>
-    <w:p>
-      <w:pPr>
-        <w:pStyle w:val="berschrift1"/>
-      </w:pPr>
-      <w:r>
-        <w:t>Einleitung</w:t>
-      </w:r>
-    </w:p>
-    <w:p>
-      <w:pPr>
+        <w:t>- Mobilität</w:t>
+      </w:r>
+    </w:p>
+    <w:p>
+      <w:r>
         <w:rPr>
           <w:highlight w:val="yellow"/>
         </w:rPr>
-      </w:pPr>
-      <w:r>
-        <w:rPr>
-          <w:highlight w:val="yellow"/>
-        </w:rPr>
-        <w:t>[FOLIE]</w:t>
-      </w:r>
-    </w:p>
-    <w:p>
-      <w:r>
-        <w:t xml:space="preserve">LEOTOPIA Deckblatt + </w:t>
-      </w:r>
-      <w:proofErr w:type="spellStart"/>
-      <w:r>
-        <w:t>Facerecognition</w:t>
-      </w:r>
-      <w:proofErr w:type="spellEnd"/>
-      <w:r>
-        <w:t xml:space="preserve"> Bild mit unseren Namen (Teamvorstellung)</w:t>
-      </w:r>
-    </w:p>
-    <w:p>
-      <w:pPr>
-        <w:rPr>
-          <w:highlight w:val="yellow"/>
-        </w:rPr>
-      </w:pPr>
-      <w:r>
-        <w:rPr>
-          <w:highlight w:val="yellow"/>
-        </w:rPr>
         <w:t>[/FOLIE]</w:t>
-      </w:r>
-    </w:p>
-    <w:p>
-      <w:r>
-        <w:t>[TEXT]</w:t>
-      </w:r>
-    </w:p>
-    <w:p/>
-    <w:p>
-      <w:r>
-        <w:t>[/TEXT]</w:t>
-      </w:r>
-    </w:p>
-    <w:p/>
-    <w:p>
-      <w:pPr>
-        <w:pStyle w:val="berschrift1"/>
-      </w:pPr>
-      <w:r>
-        <w:t>Vision</w:t>
-      </w:r>
-    </w:p>
-    <w:p>
-      <w:r>
-        <w:t>…</w:t>
-      </w:r>
-    </w:p>
-    <w:p>
-      <w:pPr>
-        <w:pStyle w:val="berschrift1"/>
-      </w:pPr>
-      <w:r>
-        <w:t>Mission</w:t>
-      </w:r>
-    </w:p>
-    <w:p>
-      <w:r>
-        <w:t>…</w:t>
       </w:r>
     </w:p>
     <w:p>
@@ -159,6 +338,7 @@
           <w:color w:val="FFFFFF" w:themeColor="background1"/>
           <w:highlight w:val="darkYellow"/>
         </w:rPr>
+        <w:lastRenderedPageBreak/>
         <w:t>Energiespeicher</w:t>
       </w:r>
     </w:p>
@@ -237,22 +417,7 @@
     </w:p>
     <w:p>
       <w:r>
-        <w:t>Wieso</w:t>
-      </w:r>
-      <w:r>
-        <w:t xml:space="preserve"> Energie</w:t>
-      </w:r>
-      <w:r>
-        <w:t xml:space="preserve"> </w:t>
-      </w:r>
-      <w:r>
-        <w:t>speicher</w:t>
-      </w:r>
-      <w:r>
-        <w:t>n</w:t>
-      </w:r>
-      <w:r>
-        <w:t>?</w:t>
+        <w:t>Wieso Energie speichern?</w:t>
       </w:r>
     </w:p>
     <w:p>
@@ -265,13 +430,15 @@
     </w:p>
     <w:p>
       <w:r>
-        <w:t>Um auch in Zeiten</w:t>
-      </w:r>
-      <w:r>
-        <w:t xml:space="preserve">, wo keine Sonne scheint, und kein Wind weht, zum Beispiel im Winter oder in der Nacht </w:t>
-      </w:r>
-      <w:r>
-        <w:t>eigens produzierte Energie zur Verfügung zu haben, kommen Energiespeicher zum Einsatz.</w:t>
+        <w:rPr>
+          <w:highlight w:val="cyan"/>
+        </w:rPr>
+        <w:t>[TEXT]</w:t>
+      </w:r>
+    </w:p>
+    <w:p>
+      <w:r>
+        <w:t>Um auch in Zeiten, wo keine Sonne scheint, und kein Wind weht, zum Beispiel im Winter oder in der Nacht eigens produzierte Energie zur Verfügung zu haben, kommen Energiespeicher zum Einsatz.</w:t>
       </w:r>
     </w:p>
     <w:p>
@@ -288,16 +455,7 @@
         </w:numPr>
       </w:pPr>
       <w:r>
-        <w:t xml:space="preserve">Die Batterie bzw. der Akku, </w:t>
-      </w:r>
-      <w:r>
-        <w:t xml:space="preserve">ist heute schon im Einsatz, wird aber </w:t>
-      </w:r>
-      <w:r>
-        <w:t>in Zukunft auch eine zentrale Rolle spielen, da es die Einfachste</w:t>
-      </w:r>
-      <w:r>
-        <w:t xml:space="preserve"> Form ein einfacher Stromspeicher ist.</w:t>
+        <w:t>Die Batterie bzw. der Akku, ist heute schon im Einsatz, wird aber in Zukunft auch eine zentrale Rolle spielen, da es die Einfachste Form ein einfacher Stromspeicher ist.</w:t>
       </w:r>
     </w:p>
     <w:p>
@@ -309,25 +467,7 @@
         </w:numPr>
       </w:pPr>
       <w:r>
-        <w:t>Die Energie kann aber auch in anderen Formen gespeichert werden. Zum Beispiel in Wasserstoff</w:t>
-      </w:r>
-      <w:r>
-        <w:t xml:space="preserve">. So kann durch die </w:t>
-      </w:r>
-      <w:r>
-        <w:t>überschüssige</w:t>
-      </w:r>
-      <w:r>
-        <w:t xml:space="preserve"> Solarenergie Wasserstoff </w:t>
-      </w:r>
-      <w:r>
-        <w:t>produziert werden</w:t>
-      </w:r>
-      <w:r>
-        <w:t>.</w:t>
-      </w:r>
-      <w:r>
-        <w:t xml:space="preserve"> </w:t>
+        <w:t xml:space="preserve">Die Energie kann aber auch in anderen Formen gespeichert werden. Zum Beispiel in Wasserstoff. So kann durch die überschüssige Solarenergie Wasserstoff produziert werden. </w:t>
       </w:r>
     </w:p>
     <w:p>
@@ -339,44 +479,7 @@
         </w:numPr>
       </w:pPr>
       <w:r>
-        <w:t>Auch Wasser kann Energieträger sein, wie zum Beispiel beim Eisspeicher</w:t>
-      </w:r>
-      <w:r>
-        <w:t>.</w:t>
-      </w:r>
-      <w:r>
-        <w:t xml:space="preserve"> </w:t>
-      </w:r>
-      <w:r>
-        <w:t xml:space="preserve">Für dieses System </w:t>
-      </w:r>
-      <w:r>
-        <w:t>wird eine Wärmepumpe</w:t>
-      </w:r>
-      <w:r>
-        <w:t xml:space="preserve">, ein Solar-Luftabsorber und der Eisspeicher selbst benötigt. </w:t>
-      </w:r>
-      <w:r>
-        <w:t xml:space="preserve">Dabei </w:t>
-      </w:r>
-      <w:r>
-        <w:t>wird eine sogenannte Zisterne</w:t>
-      </w:r>
-      <w:r>
-        <w:t xml:space="preserve"> </w:t>
-      </w:r>
-      <w:r>
-        <w:t xml:space="preserve">mit Wasser gefüllt und </w:t>
-      </w:r>
-      <w:r>
-        <w:t>im Garten vergraben</w:t>
-      </w:r>
-      <w:r>
-        <w:t xml:space="preserve"> und der Solar-</w:t>
-      </w:r>
-      <w:r>
-        <w:lastRenderedPageBreak/>
-        <w:t xml:space="preserve">Luftabsorber </w:t>
+        <w:t xml:space="preserve">Auch Wasser kann Energieträger sein, wie zum Beispiel beim Eisspeicher. Für dieses System wird eine Wärmepumpe, ein Solar-Luftabsorber und der Eisspeicher selbst benötigt. Dabei wird eine sogenannte Zisterne mit Wasser gefüllt und im Garten vergraben und der Solar-Luftabsorber </w:t>
       </w:r>
       <w:proofErr w:type="spellStart"/>
       <w:r>
@@ -384,31 +487,7 @@
       </w:r>
       <w:proofErr w:type="spellEnd"/>
       <w:r>
-        <w:t xml:space="preserve">. </w:t>
-      </w:r>
-      <w:r>
-        <w:t>am</w:t>
-      </w:r>
-      <w:r>
-        <w:t xml:space="preserve"> Zaun befestigt</w:t>
-      </w:r>
-      <w:r>
-        <w:t>.</w:t>
-      </w:r>
-      <w:r>
-        <w:t xml:space="preserve"> </w:t>
-      </w:r>
-      <w:r>
-        <w:t>Durch das Entziehen von Energie aus dem Wasser, kühlt oder friert das Wasser</w:t>
-      </w:r>
-      <w:r>
-        <w:t xml:space="preserve">. Durch Zuführen von Energie aus der Luft (vom Solar-Luftabsorber) </w:t>
-      </w:r>
-      <w:r>
-        <w:t>taut dieses wieder auf und der Vorgang kann beliebig oft wiederholt werden.</w:t>
-      </w:r>
-      <w:r>
-        <w:t xml:space="preserve"> </w:t>
+        <w:t xml:space="preserve">. am Zaun befestigt. Durch das Entziehen von Energie aus dem Wasser, kühlt oder friert das Wasser. Durch Zuführen von Energie aus der Luft (vom Solar-Luftabsorber) taut dieses wieder auf und der Vorgang kann beliebig oft wiederholt werden. </w:t>
       </w:r>
     </w:p>
     <w:p>
@@ -420,37 +499,7 @@
         </w:numPr>
       </w:pPr>
       <w:r>
-        <w:t xml:space="preserve">Überschüssige Energie kann auch </w:t>
-      </w:r>
-      <w:r>
-        <w:t xml:space="preserve">zum Heizen von Sand verwendet werden. Sand ist als </w:t>
-      </w:r>
-      <w:r>
-        <w:t>Energieträger</w:t>
-      </w:r>
-      <w:r>
-        <w:t xml:space="preserve"> gut geeignet, weil er </w:t>
-      </w:r>
-      <w:r>
-        <w:t>preiswert</w:t>
-      </w:r>
-      <w:r>
-        <w:t xml:space="preserve">, </w:t>
-      </w:r>
-      <w:r>
-        <w:t>gut verfügbar</w:t>
-      </w:r>
-      <w:r>
-        <w:t xml:space="preserve"> und für</w:t>
-      </w:r>
-      <w:r>
-        <w:t xml:space="preserve"> sehr</w:t>
-      </w:r>
-      <w:r>
-        <w:t xml:space="preserve"> hohe Temperaturen bis zu 1000 Grad </w:t>
-      </w:r>
-      <w:r>
-        <w:t>ausgelegt ist.</w:t>
+        <w:t>Überschüssige Energie kann auch zum Heizen von Sand verwendet werden. Sand ist als Energieträger gut geeignet, weil er preiswert, gut verfügbar und für sehr hohe Temperaturen bis zu 1000 Grad ausgelegt ist.</w:t>
       </w:r>
     </w:p>
     <w:p>
@@ -462,30 +511,80 @@
         </w:numPr>
       </w:pPr>
       <w:r>
-        <w:t xml:space="preserve">Ein weiterer, weniger bekannter Energiespeicher ist der Schwungspeicher. Dieser speichert </w:t>
-      </w:r>
-      <w:r>
-        <w:t xml:space="preserve">Energie in Form von Bewegung, genauer </w:t>
-      </w:r>
-      <w:r>
-        <w:t xml:space="preserve">in </w:t>
-      </w:r>
-      <w:r>
-        <w:t>einer Drehbewegung. Durch die geringe Reibung kann dabei ein guter Wirkungsgrad erreicht werden.</w:t>
-      </w:r>
-    </w:p>
-    <w:p>
-      <w:r>
-        <w:t>Viele davon sind heute schon anfänglich oder zum Teil rentabel</w:t>
-      </w:r>
-      <w:r>
-        <w:t xml:space="preserve"> oder im Einsatz</w:t>
-      </w:r>
-      <w:r>
-        <w:t xml:space="preserve">, werden sich aber in Zukunft durch </w:t>
-      </w:r>
-      <w:r>
-        <w:t>weitere Forschung verbessern und etablieren.</w:t>
+        <w:t>Ein weiterer, weniger bekannter Energiespeicher ist der Schwungspeicher. Dieser speichert Energie in Form von Bewegung, genauer in einer Drehbewegung. Durch die geringe Reibung kann dabei ein guter Wirkungsgrad erreicht werden.</w:t>
+      </w:r>
+    </w:p>
+    <w:p>
+      <w:r>
+        <w:t>Viele davon sind heute schon anfänglich oder zum Teil rentabel oder im Einsatz, werden sich aber in Zukunft durch weitere Forschung verbessern und etablieren.</w:t>
+      </w:r>
+    </w:p>
+    <w:p>
+      <w:r>
+        <w:rPr>
+          <w:highlight w:val="cyan"/>
+        </w:rPr>
+        <w:t>[/TEXT]</w:t>
+      </w:r>
+    </w:p>
+    <w:p>
+      <w:r>
+        <w:t>&lt;Sonstige Einspieler&gt;</w:t>
+      </w:r>
+    </w:p>
+    <w:p>
+      <w:pPr>
+        <w:pStyle w:val="berschrift1"/>
+      </w:pPr>
+      <w:r>
+        <w:t>Mission</w:t>
+      </w:r>
+    </w:p>
+    <w:p>
+      <w:r>
+        <w:rPr>
+          <w:highlight w:val="cyan"/>
+        </w:rPr>
+        <w:t>[TEXT]</w:t>
+      </w:r>
+    </w:p>
+    <w:p>
+      <w:r>
+        <w:t>Durch diese Challenges und Ideen haben wir uns das Konzept "LEOTOPIA" entwickelt. Es umfasst</w:t>
+      </w:r>
+    </w:p>
+    <w:p>
+      <w:r>
+        <w:t xml:space="preserve">Teilbereiche: (MINDMAP herzeigen): </w:t>
+      </w:r>
+    </w:p>
+    <w:p>
+      <w:pPr>
+        <w:pStyle w:val="Listenabsatz"/>
+        <w:numPr>
+          <w:ilvl w:val="0"/>
+          <w:numId w:val="1"/>
+        </w:numPr>
+      </w:pPr>
+      <w:r>
+        <w:t xml:space="preserve">(DIE STORY) mit Bezug auf Big Data (Smartwatch </w:t>
+      </w:r>
+      <w:proofErr w:type="spellStart"/>
+      <w:r>
+        <w:t>beispiel</w:t>
+      </w:r>
+      <w:proofErr w:type="spellEnd"/>
+      <w:r>
+        <w:t>)</w:t>
+      </w:r>
+    </w:p>
+    <w:p>
+      <w:r>
+        <w:rPr>
+          <w:highlight w:val="cyan"/>
+        </w:rPr>
+        <w:lastRenderedPageBreak/>
+        <w:t>[/TEXT]</w:t>
       </w:r>
     </w:p>
     <w:sectPr>
@@ -501,6 +600,118 @@
 <file path=word/numbering.xml><?xml version="1.0" encoding="utf-8"?>
 <w:numbering xmlns:wpc="http://schemas.microsoft.com/office/word/2010/wordprocessingCanvas" xmlns:cx="http://schemas.microsoft.com/office/drawing/2014/chartex" xmlns:cx1="http://schemas.microsoft.com/office/drawing/2015/9/8/chartex" xmlns:cx2="http://schemas.microsoft.com/office/drawing/2015/10/21/chartex" xmlns:cx3="http://schemas.microsoft.com/office/drawing/2016/5/9/chartex" xmlns:cx4="http://schemas.microsoft.com/office/drawing/2016/5/10/chartex" xmlns:cx5="http://schemas.microsoft.com/office/drawing/2016/5/11/chartex" xmlns:cx6="http://schemas.microsoft.com/office/drawing/2016/5/12/chartex" xmlns:cx7="http://schemas.microsoft.com/office/drawing/2016/5/13/chartex" xmlns:cx8="http://schemas.microsoft.com/office/drawing/2016/5/14/chartex" xmlns:mc="http://schemas.openxmlformats.org/markup-compatibility/2006" xmlns:aink="http://schemas.microsoft.com/office/drawing/2016/ink" xmlns:am3d="http://schemas.microsoft.com/office/drawing/2017/model3d" xmlns:o="urn:schemas-microsoft-com:office:office" xmlns:oel="http://schemas.microsoft.com/office/2019/extlst" xmlns:r="http://schemas.openxmlformats.org/officeDocument/2006/relationships" xmlns:m="http://schemas.openxmlformats.org/officeDocument/2006/math" xmlns:v="urn:schemas-microsoft-com:vml" xmlns:wp14="http://schemas.microsoft.com/office/word/2010/wordprocessingDrawing" xmlns:wp="http://schemas.openxmlformats.org/drawingml/2006/wordprocessingDrawing" xmlns:w10="urn:schemas-microsoft-com:office:word" xmlns:w="http://schemas.openxmlformats.org/wordprocessingml/2006/main" xmlns:w14="http://schemas.microsoft.com/office/word/2010/wordml" xmlns:w15="http://schemas.microsoft.com/office/word/2012/wordml" xmlns:w16cex="http://schemas.microsoft.com/office/word/2018/wordml/cex" xmlns:w16cid="http://schemas.microsoft.com/office/word/2016/wordml/cid" xmlns:w16="http://schemas.microsoft.com/office/word/2018/wordml" xmlns:w16sdtdh="http://schemas.microsoft.com/office/word/2020/wordml/sdtdatahash" xmlns:w16se="http://schemas.microsoft.com/office/word/2015/wordml/symex" xmlns:wpg="http://schemas.microsoft.com/office/word/2010/wordprocessingGroup" xmlns:wpi="http://schemas.microsoft.com/office/word/2010/wordprocessingInk" xmlns:wne="http://schemas.microsoft.com/office/word/2006/wordml" xmlns:wps="http://schemas.microsoft.com/office/word/2010/wordprocessingShape" mc:Ignorable="w14 w15 w16se w16cid w16 w16cex w16sdtdh wp14">
   <w:abstractNum w:abstractNumId="0" w15:restartNumberingAfterBreak="0">
+    <w:nsid w:val="59B4064B"/>
+    <w:multiLevelType w:val="hybridMultilevel"/>
+    <w:tmpl w:val="D3343056"/>
+    <w:lvl w:ilvl="0" w:tplc="17D81B6E">
+      <w:numFmt w:val="bullet"/>
+      <w:lvlText w:val="-"/>
+      <w:lvlJc w:val="left"/>
+      <w:pPr>
+        <w:ind w:left="720" w:hanging="360"/>
+      </w:pPr>
+      <w:rPr>
+        <w:rFonts w:ascii="Calibri" w:eastAsiaTheme="minorHAnsi" w:hAnsi="Calibri" w:cs="Calibri" w:hint="default"/>
+      </w:rPr>
+    </w:lvl>
+    <w:lvl w:ilvl="1" w:tplc="0C070003" w:tentative="1">
+      <w:start w:val="1"/>
+      <w:numFmt w:val="bullet"/>
+      <w:lvlText w:val="o"/>
+      <w:lvlJc w:val="left"/>
+      <w:pPr>
+        <w:ind w:left="1440" w:hanging="360"/>
+      </w:pPr>
+      <w:rPr>
+        <w:rFonts w:ascii="Courier New" w:hAnsi="Courier New" w:cs="Courier New" w:hint="default"/>
+      </w:rPr>
+    </w:lvl>
+    <w:lvl w:ilvl="2" w:tplc="0C070005" w:tentative="1">
+      <w:start w:val="1"/>
+      <w:numFmt w:val="bullet"/>
+      <w:lvlText w:val=""/>
+      <w:lvlJc w:val="left"/>
+      <w:pPr>
+        <w:ind w:left="2160" w:hanging="360"/>
+      </w:pPr>
+      <w:rPr>
+        <w:rFonts w:ascii="Wingdings" w:hAnsi="Wingdings" w:hint="default"/>
+      </w:rPr>
+    </w:lvl>
+    <w:lvl w:ilvl="3" w:tplc="0C070001" w:tentative="1">
+      <w:start w:val="1"/>
+      <w:numFmt w:val="bullet"/>
+      <w:lvlText w:val=""/>
+      <w:lvlJc w:val="left"/>
+      <w:pPr>
+        <w:ind w:left="2880" w:hanging="360"/>
+      </w:pPr>
+      <w:rPr>
+        <w:rFonts w:ascii="Symbol" w:hAnsi="Symbol" w:hint="default"/>
+      </w:rPr>
+    </w:lvl>
+    <w:lvl w:ilvl="4" w:tplc="0C070003" w:tentative="1">
+      <w:start w:val="1"/>
+      <w:numFmt w:val="bullet"/>
+      <w:lvlText w:val="o"/>
+      <w:lvlJc w:val="left"/>
+      <w:pPr>
+        <w:ind w:left="3600" w:hanging="360"/>
+      </w:pPr>
+      <w:rPr>
+        <w:rFonts w:ascii="Courier New" w:hAnsi="Courier New" w:cs="Courier New" w:hint="default"/>
+      </w:rPr>
+    </w:lvl>
+    <w:lvl w:ilvl="5" w:tplc="0C070005" w:tentative="1">
+      <w:start w:val="1"/>
+      <w:numFmt w:val="bullet"/>
+      <w:lvlText w:val=""/>
+      <w:lvlJc w:val="left"/>
+      <w:pPr>
+        <w:ind w:left="4320" w:hanging="360"/>
+      </w:pPr>
+      <w:rPr>
+        <w:rFonts w:ascii="Wingdings" w:hAnsi="Wingdings" w:hint="default"/>
+      </w:rPr>
+    </w:lvl>
+    <w:lvl w:ilvl="6" w:tplc="0C070001" w:tentative="1">
+      <w:start w:val="1"/>
+      <w:numFmt w:val="bullet"/>
+      <w:lvlText w:val=""/>
+      <w:lvlJc w:val="left"/>
+      <w:pPr>
+        <w:ind w:left="5040" w:hanging="360"/>
+      </w:pPr>
+      <w:rPr>
+        <w:rFonts w:ascii="Symbol" w:hAnsi="Symbol" w:hint="default"/>
+      </w:rPr>
+    </w:lvl>
+    <w:lvl w:ilvl="7" w:tplc="0C070003" w:tentative="1">
+      <w:start w:val="1"/>
+      <w:numFmt w:val="bullet"/>
+      <w:lvlText w:val="o"/>
+      <w:lvlJc w:val="left"/>
+      <w:pPr>
+        <w:ind w:left="5760" w:hanging="360"/>
+      </w:pPr>
+      <w:rPr>
+        <w:rFonts w:ascii="Courier New" w:hAnsi="Courier New" w:cs="Courier New" w:hint="default"/>
+      </w:rPr>
+    </w:lvl>
+    <w:lvl w:ilvl="8" w:tplc="0C070005" w:tentative="1">
+      <w:start w:val="1"/>
+      <w:numFmt w:val="bullet"/>
+      <w:lvlText w:val=""/>
+      <w:lvlJc w:val="left"/>
+      <w:pPr>
+        <w:ind w:left="6480" w:hanging="360"/>
+      </w:pPr>
+      <w:rPr>
+        <w:rFonts w:ascii="Wingdings" w:hAnsi="Wingdings" w:hint="default"/>
+      </w:rPr>
+    </w:lvl>
+  </w:abstractNum>
+  <w:abstractNum w:abstractNumId="1" w15:restartNumberingAfterBreak="0">
     <w:nsid w:val="68F957BE"/>
     <w:multiLevelType w:val="hybridMultilevel"/>
     <w:tmpl w:val="5DC269A4"/>
@@ -613,6 +824,9 @@
     </w:lvl>
   </w:abstractNum>
   <w:num w:numId="1" w16cid:durableId="1199972788">
+    <w:abstractNumId w:val="1"/>
+  </w:num>
+  <w:num w:numId="2" w16cid:durableId="682971051">
     <w:abstractNumId w:val="0"/>
   </w:num>
 </w:numbering>
@@ -1016,6 +1230,7 @@
   <w:style w:type="paragraph" w:default="1" w:styleId="Standard">
     <w:name w:val="Normal"/>
     <w:qFormat/>
+    <w:rsid w:val="00FD4C5B"/>
   </w:style>
   <w:style w:type="paragraph" w:styleId="berschrift1">
     <w:name w:val="heading 1"/>

</xml_diff>

<commit_message>
Update Drehbuch and PPTX for video
</commit_message>
<xml_diff>
--- a/video/Drehbuch.docx
+++ b/video/Drehbuch.docx
@@ -3,6 +3,21 @@
 <w:document xmlns:wpc="http://schemas.microsoft.com/office/word/2010/wordprocessingCanvas" xmlns:cx="http://schemas.microsoft.com/office/drawing/2014/chartex" xmlns:cx1="http://schemas.microsoft.com/office/drawing/2015/9/8/chartex" xmlns:cx2="http://schemas.microsoft.com/office/drawing/2015/10/21/chartex" xmlns:cx3="http://schemas.microsoft.com/office/drawing/2016/5/9/chartex" xmlns:cx4="http://schemas.microsoft.com/office/drawing/2016/5/10/chartex" xmlns:cx5="http://schemas.microsoft.com/office/drawing/2016/5/11/chartex" xmlns:cx6="http://schemas.microsoft.com/office/drawing/2016/5/12/chartex" xmlns:cx7="http://schemas.microsoft.com/office/drawing/2016/5/13/chartex" xmlns:cx8="http://schemas.microsoft.com/office/drawing/2016/5/14/chartex" xmlns:mc="http://schemas.openxmlformats.org/markup-compatibility/2006" xmlns:aink="http://schemas.microsoft.com/office/drawing/2016/ink" xmlns:am3d="http://schemas.microsoft.com/office/drawing/2017/model3d" xmlns:o="urn:schemas-microsoft-com:office:office" xmlns:oel="http://schemas.microsoft.com/office/2019/extlst" xmlns:r="http://schemas.openxmlformats.org/officeDocument/2006/relationships" xmlns:m="http://schemas.openxmlformats.org/officeDocument/2006/math" xmlns:v="urn:schemas-microsoft-com:vml" xmlns:wp14="http://schemas.microsoft.com/office/word/2010/wordprocessingDrawing" xmlns:wp="http://schemas.openxmlformats.org/drawingml/2006/wordprocessingDrawing" xmlns:w10="urn:schemas-microsoft-com:office:word" xmlns:w="http://schemas.openxmlformats.org/wordprocessingml/2006/main" xmlns:w14="http://schemas.microsoft.com/office/word/2010/wordml" xmlns:w15="http://schemas.microsoft.com/office/word/2012/wordml" xmlns:w16cex="http://schemas.microsoft.com/office/word/2018/wordml/cex" xmlns:w16cid="http://schemas.microsoft.com/office/word/2016/wordml/cid" xmlns:w16="http://schemas.microsoft.com/office/word/2018/wordml" xmlns:w16sdtdh="http://schemas.microsoft.com/office/word/2020/wordml/sdtdatahash" xmlns:w16se="http://schemas.microsoft.com/office/word/2015/wordml/symex" xmlns:wpg="http://schemas.microsoft.com/office/word/2010/wordprocessingGroup" xmlns:wpi="http://schemas.microsoft.com/office/word/2010/wordprocessingInk" xmlns:wne="http://schemas.microsoft.com/office/word/2006/wordml" xmlns:wps="http://schemas.microsoft.com/office/word/2010/wordprocessingShape" mc:Ignorable="w14 w15 w16se w16cid w16 w16cex w16sdtdh wp14">
   <w:body>
     <w:p>
+      <w:pPr>
+        <w:pStyle w:val="Titel"/>
+        <w:jc w:val="center"/>
+      </w:pPr>
+      <w:r>
+        <w:t>Drehbuch</w:t>
+      </w:r>
+    </w:p>
+    <w:p>
+      <w:r>
+        <w:rPr>
+          <w:highlight w:val="green"/>
+        </w:rPr>
+        <w:br/>
+      </w:r>
       <w:proofErr w:type="spellStart"/>
       <w:r>
         <w:rPr>
@@ -149,7 +164,13 @@
     </w:p>
     <w:p>
       <w:r>
-        <w:t>Gemeinsam haben wir unsere Vorstellungen über das Leben im Jahr 2050 in ein Konzept zusammengetragen, das wir LEOTOPIA.</w:t>
+        <w:t>Gemeinsam haben wir unsere Vorstellungen über das Leben im Jahr 2050 in ein Konzept zusammengetragen, das wir LEOTOPIA</w:t>
+      </w:r>
+      <w:r>
+        <w:t xml:space="preserve"> nennen</w:t>
+      </w:r>
+      <w:r>
+        <w:t>.</w:t>
       </w:r>
     </w:p>
     <w:p>
@@ -185,6 +206,14 @@
       </w:r>
     </w:p>
     <w:p>
+      <w:r>
+        <w:t xml:space="preserve">Umfrage unter </w:t>
+      </w:r>
+      <w:r>
+        <w:t>1300 Schüler*innen</w:t>
+      </w:r>
+    </w:p>
+    <w:p>
       <w:proofErr w:type="spellStart"/>
       <w:r>
         <w:t>QRCode</w:t>
@@ -196,27 +225,6 @@
     </w:p>
     <w:p>
       <w:r>
-        <w:t>Wichtige Erkenntnisse (</w:t>
-      </w:r>
-      <w:proofErr w:type="spellStart"/>
-      <w:r>
-        <w:t>zB</w:t>
-      </w:r>
-      <w:proofErr w:type="spellEnd"/>
-      <w:r>
-        <w:t xml:space="preserve">. E-Auto </w:t>
-      </w:r>
-      <w:proofErr w:type="spellStart"/>
-      <w:r>
-        <w:t>statistik</w:t>
-      </w:r>
-      <w:proofErr w:type="spellEnd"/>
-      <w:r>
-        <w:t>)</w:t>
-      </w:r>
-    </w:p>
-    <w:p>
-      <w:r>
         <w:rPr>
           <w:highlight w:val="yellow"/>
         </w:rPr>
@@ -249,6 +257,23 @@
       </w:r>
       <w:r>
         <w:t xml:space="preserve"> um herauszufinden wie sich die HTL-Schüler*innen das Wohnen in der Zukunft vorstellen.</w:t>
+      </w:r>
+    </w:p>
+    <w:p>
+      <w:r>
+        <w:t xml:space="preserve">Unter diesem QR-Code kann die Umfrage erreicht werden. Dabei ging es um verschiedene Fragestellungen bezüglich </w:t>
+      </w:r>
+      <w:r>
+        <w:t>der freien Vorstellung des zukünftigen Wohnens</w:t>
+      </w:r>
+      <w:r>
+        <w:t xml:space="preserve"> </w:t>
+      </w:r>
+      <w:r>
+        <w:t xml:space="preserve">und </w:t>
+      </w:r>
+      <w:r>
+        <w:t>der derzeitigen Wohn- und Mobilitätssituation.</w:t>
       </w:r>
     </w:p>
     <w:p>
@@ -285,6 +310,9 @@
       </w:r>
       <w:r>
         <w:br/>
+      </w:r>
+      <w:r>
+        <w:lastRenderedPageBreak/>
         <w:t>- Min. C02-neutral</w:t>
       </w:r>
       <w:r>
@@ -338,7 +366,6 @@
           <w:color w:val="FFFFFF" w:themeColor="background1"/>
           <w:highlight w:val="darkYellow"/>
         </w:rPr>
-        <w:lastRenderedPageBreak/>
         <w:t>Energiespeicher</w:t>
       </w:r>
     </w:p>
@@ -348,6 +375,16 @@
           <w:highlight w:val="yellow"/>
         </w:rPr>
         <w:t>[FOLIE]</w:t>
+      </w:r>
+    </w:p>
+    <w:p>
+      <w:r>
+        <w:t>Wieso Energie speichern?</w:t>
+      </w:r>
+    </w:p>
+    <w:p>
+      <w:r>
+        <w:t>Wie?</w:t>
       </w:r>
     </w:p>
     <w:p>
@@ -417,11 +454,6 @@
     </w:p>
     <w:p>
       <w:r>
-        <w:t>Wieso Energie speichern?</w:t>
-      </w:r>
-    </w:p>
-    <w:p>
-      <w:r>
         <w:rPr>
           <w:highlight w:val="yellow"/>
         </w:rPr>
@@ -439,6 +471,17 @@
     <w:p>
       <w:r>
         <w:t>Um auch in Zeiten, wo keine Sonne scheint, und kein Wind weht, zum Beispiel im Winter oder in der Nacht eigens produzierte Energie zur Verfügung zu haben, kommen Energiespeicher zum Einsatz.</w:t>
+      </w:r>
+    </w:p>
+    <w:p>
+      <w:r>
+        <w:t xml:space="preserve">Es geht also darum </w:t>
+      </w:r>
+      <w:r>
+        <w:t>trotz nicht akut erzeugter Energie</w:t>
+      </w:r>
+      <w:r>
+        <w:t xml:space="preserve"> energieautark zu bleiben.</w:t>
       </w:r>
     </w:p>
     <w:p>
@@ -455,7 +498,7 @@
         </w:numPr>
       </w:pPr>
       <w:r>
-        <w:t>Die Batterie bzw. der Akku, ist heute schon im Einsatz, wird aber in Zukunft auch eine zentrale Rolle spielen, da es die Einfachste Form ein einfacher Stromspeicher ist.</w:t>
+        <w:t>Die Batterie bzw. der Akku, ist heute schon im Einsatz, wird aber in Zukunft auch eine zentrale Rolle spielen, da die Einfachste Form ein einfacher Stromspeicher ist.</w:t>
       </w:r>
     </w:p>
     <w:p>
@@ -467,7 +510,10 @@
         </w:numPr>
       </w:pPr>
       <w:r>
-        <w:t xml:space="preserve">Die Energie kann aber auch in anderen Formen gespeichert werden. Zum Beispiel in Wasserstoff. So kann durch die überschüssige Solarenergie Wasserstoff produziert werden. </w:t>
+        <w:t>Die Energie kann aber auch in anderen Formen gespeichert werden. Zum Beispiel in Wasserstoff. So kann durch die überschüssige Solarenergie Wasserstoff produziert werden</w:t>
+      </w:r>
+      <w:r>
+        <w:t>, der dann später wieder umgewandelt und verwendet werden kann.</w:t>
       </w:r>
     </w:p>
     <w:p>
@@ -479,15 +525,33 @@
         </w:numPr>
       </w:pPr>
       <w:r>
-        <w:t xml:space="preserve">Auch Wasser kann Energieträger sein, wie zum Beispiel beim Eisspeicher. Für dieses System wird eine Wärmepumpe, ein Solar-Luftabsorber und der Eisspeicher selbst benötigt. Dabei wird eine sogenannte Zisterne mit Wasser gefüllt und im Garten vergraben und der Solar-Luftabsorber </w:t>
+        <w:t xml:space="preserve">Auch Wasser kann Energieträger sein, wie zum Beispiel beim Eisspeicher. </w:t>
+      </w:r>
+      <w:r>
+        <w:rPr>
+          <w:strike/>
+          <w:highlight w:val="lightGray"/>
+        </w:rPr>
+        <w:t xml:space="preserve">Für dieses System wird eine Wärmepumpe, ein Solar-Luftabsorber und der Eisspeicher selbst benötigt. Dabei wird eine sogenannte Zisterne mit Wasser gefüllt und im Garten vergraben und der Solar-Luftabsorber </w:t>
       </w:r>
       <w:proofErr w:type="spellStart"/>
       <w:r>
+        <w:rPr>
+          <w:strike/>
+          <w:highlight w:val="lightGray"/>
+        </w:rPr>
         <w:t>zB</w:t>
       </w:r>
       <w:proofErr w:type="spellEnd"/>
       <w:r>
-        <w:t xml:space="preserve">. am Zaun befestigt. Durch das Entziehen von Energie aus dem Wasser, kühlt oder friert das Wasser. Durch Zuführen von Energie aus der Luft (vom Solar-Luftabsorber) taut dieses wieder auf und der Vorgang kann beliebig oft wiederholt werden. </w:t>
+        <w:rPr>
+          <w:strike/>
+          <w:highlight w:val="lightGray"/>
+        </w:rPr>
+        <w:t>. am Zaun befestigt.</w:t>
+      </w:r>
+      <w:r>
+        <w:t xml:space="preserve"> Durch das Entziehen von Energie aus dem Wasser, kühlt oder friert das Wasser. Durch Zuführen von Energie aus der Luft vom Solar-Luftabsorber taut dieses wieder auf und der Vorgang kann beliebig oft wiederholt werden. </w:t>
       </w:r>
     </w:p>
     <w:p>
@@ -499,7 +563,17 @@
         </w:numPr>
       </w:pPr>
       <w:r>
-        <w:t>Überschüssige Energie kann auch zum Heizen von Sand verwendet werden. Sand ist als Energieträger gut geeignet, weil er preiswert, gut verfügbar und für sehr hohe Temperaturen bis zu 1000 Grad ausgelegt ist.</w:t>
+        <w:t xml:space="preserve">Überschüssige Energie kann auch zum Heizen von Sand verwendet werden. Sand ist als Energieträger gut geeignet, weil er preiswert, gut verfügbar und für sehr hohe Temperaturen </w:t>
+      </w:r>
+      <w:r>
+        <w:rPr>
+          <w:strike/>
+          <w:highlight w:val="lightGray"/>
+        </w:rPr>
+        <w:t>bis zu 1000 Grad</w:t>
+      </w:r>
+      <w:r>
+        <w:t xml:space="preserve"> ausgelegt ist.</w:t>
       </w:r>
     </w:p>
     <w:p>
@@ -524,6 +598,7 @@
         <w:rPr>
           <w:highlight w:val="cyan"/>
         </w:rPr>
+        <w:lastRenderedPageBreak/>
         <w:t>[/TEXT]</w:t>
       </w:r>
     </w:p>
@@ -567,15 +642,24 @@
         </w:numPr>
       </w:pPr>
       <w:r>
-        <w:t xml:space="preserve">(DIE STORY) mit Bezug auf Big Data (Smartwatch </w:t>
+        <w:t>(DIE STORY) mit Bezug auf Big Data (Smartwatch</w:t>
+      </w:r>
+      <w:r>
+        <w:t>/Gesundheits-</w:t>
       </w:r>
       <w:proofErr w:type="spellStart"/>
       <w:r>
-        <w:t>beispiel</w:t>
+        <w:t>BigData</w:t>
       </w:r>
       <w:proofErr w:type="spellEnd"/>
       <w:r>
-        <w:t>)</w:t>
+        <w:t xml:space="preserve"> </w:t>
+      </w:r>
+      <w:r>
+        <w:t>B</w:t>
+      </w:r>
+      <w:r>
+        <w:t>eispiel)</w:t>
       </w:r>
     </w:p>
     <w:p>
@@ -583,7 +667,6 @@
         <w:rPr>
           <w:highlight w:val="cyan"/>
         </w:rPr>
-        <w:lastRenderedPageBreak/>
         <w:t>[/TEXT]</w:t>
       </w:r>
     </w:p>
@@ -1339,6 +1422,40 @@
       <w:contextualSpacing/>
     </w:pPr>
   </w:style>
+  <w:style w:type="paragraph" w:styleId="Titel">
+    <w:name w:val="Title"/>
+    <w:basedOn w:val="Standard"/>
+    <w:next w:val="Standard"/>
+    <w:link w:val="TitelZchn"/>
+    <w:uiPriority w:val="10"/>
+    <w:qFormat/>
+    <w:rsid w:val="00FC5353"/>
+    <w:pPr>
+      <w:spacing w:after="0" w:line="240" w:lineRule="auto"/>
+      <w:contextualSpacing/>
+    </w:pPr>
+    <w:rPr>
+      <w:rFonts w:asciiTheme="majorHAnsi" w:eastAsiaTheme="majorEastAsia" w:hAnsiTheme="majorHAnsi" w:cstheme="majorBidi"/>
+      <w:spacing w:val="-10"/>
+      <w:kern w:val="28"/>
+      <w:sz w:val="56"/>
+      <w:szCs w:val="56"/>
+    </w:rPr>
+  </w:style>
+  <w:style w:type="character" w:customStyle="1" w:styleId="TitelZchn">
+    <w:name w:val="Titel Zchn"/>
+    <w:basedOn w:val="Absatz-Standardschriftart"/>
+    <w:link w:val="Titel"/>
+    <w:uiPriority w:val="10"/>
+    <w:rsid w:val="00FC5353"/>
+    <w:rPr>
+      <w:rFonts w:asciiTheme="majorHAnsi" w:eastAsiaTheme="majorEastAsia" w:hAnsiTheme="majorHAnsi" w:cstheme="majorBidi"/>
+      <w:spacing w:val="-10"/>
+      <w:kern w:val="28"/>
+      <w:sz w:val="56"/>
+      <w:szCs w:val="56"/>
+    </w:rPr>
+  </w:style>
 </w:styles>
 </file>
 

</xml_diff>

<commit_message>
Add info to Drehbuch.docx
</commit_message>
<xml_diff>
--- a/video/Drehbuch.docx
+++ b/video/Drehbuch.docx
@@ -82,6 +82,334 @@
         <w:pStyle w:val="berschrift1"/>
       </w:pPr>
       <w:r>
+        <w:t>Intro</w:t>
+      </w:r>
+    </w:p>
+    <w:p>
+      <w:pPr>
+        <w:rPr>
+          <w:color w:val="FFFFFF" w:themeColor="background1"/>
+        </w:rPr>
+      </w:pPr>
+      <w:r>
+        <w:rPr>
+          <w:color w:val="FFFFFF" w:themeColor="background1"/>
+          <w:highlight w:val="black"/>
+        </w:rPr>
+        <w:t>[</w:t>
+      </w:r>
+      <w:r>
+        <w:rPr>
+          <w:color w:val="FFFFFF" w:themeColor="background1"/>
+          <w:highlight w:val="black"/>
+        </w:rPr>
+        <w:t>VIDEO]</w:t>
+      </w:r>
+    </w:p>
+    <w:p>
+      <w:hyperlink r:id="rId5" w:tgtFrame="_blank" w:tooltip="https://pixabay.com/videos/earth-running-blue-planet-space-3d-8947/" w:history="1">
+        <w:r>
+          <w:rPr>
+            <w:rStyle w:val="Hyperlink"/>
+            <w:rFonts w:ascii="Helvetica" w:hAnsi="Helvetica" w:cs="Helvetica"/>
+            <w:bdr w:val="none" w:sz="0" w:space="0" w:color="auto" w:frame="1"/>
+          </w:rPr>
+          <w:t>https://pixabay.com/videos/earth-running-blue-planet-space-3d-8947/</w:t>
+        </w:r>
+      </w:hyperlink>
+    </w:p>
+    <w:p>
+      <w:pPr>
+        <w:rPr>
+          <w:color w:val="FFFFFF" w:themeColor="background1"/>
+        </w:rPr>
+      </w:pPr>
+      <w:r>
+        <w:rPr>
+          <w:color w:val="FFFFFF" w:themeColor="background1"/>
+          <w:highlight w:val="black"/>
+        </w:rPr>
+        <w:t>[/VIDEO]</w:t>
+      </w:r>
+    </w:p>
+    <w:p>
+      <w:r>
+        <w:rPr>
+          <w:highlight w:val="cyan"/>
+        </w:rPr>
+        <w:t>[TEXT]</w:t>
+      </w:r>
+    </w:p>
+    <w:p>
+      <w:pPr>
+        <w:rPr>
+          <w:highlight w:val="darkGray"/>
+        </w:rPr>
+      </w:pPr>
+      <w:r>
+        <w:rPr>
+          <w:highlight w:val="darkGray"/>
+        </w:rPr>
+        <w:t xml:space="preserve">Aufzählung von negativen </w:t>
+      </w:r>
+      <w:r>
+        <w:rPr>
+          <w:highlight w:val="darkGray"/>
+        </w:rPr>
+        <w:t>Aspekten der Zukunft:</w:t>
+      </w:r>
+    </w:p>
+    <w:p>
+      <w:pPr>
+        <w:pStyle w:val="Listenabsatz"/>
+        <w:numPr>
+          <w:ilvl w:val="0"/>
+          <w:numId w:val="3"/>
+        </w:numPr>
+        <w:rPr>
+          <w:highlight w:val="darkGray"/>
+        </w:rPr>
+      </w:pPr>
+      <w:r>
+        <w:rPr>
+          <w:b/>
+          <w:bCs/>
+          <w:highlight w:val="darkGray"/>
+        </w:rPr>
+        <w:t>Klima</w:t>
+      </w:r>
+      <w:r>
+        <w:rPr>
+          <w:b/>
+          <w:bCs/>
+          <w:highlight w:val="darkGray"/>
+        </w:rPr>
+        <w:t>wandel</w:t>
+      </w:r>
+      <w:r>
+        <w:rPr>
+          <w:highlight w:val="darkGray"/>
+        </w:rPr>
+        <w:t xml:space="preserve">: Erwärmung, Gletscher schmelzen, Kein Schnee, </w:t>
+      </w:r>
+      <w:r>
+        <w:rPr>
+          <w:highlight w:val="darkGray"/>
+        </w:rPr>
+        <w:t>Meeresspiegel steigt, …</w:t>
+      </w:r>
+    </w:p>
+    <w:p>
+      <w:pPr>
+        <w:pStyle w:val="Listenabsatz"/>
+        <w:numPr>
+          <w:ilvl w:val="0"/>
+          <w:numId w:val="3"/>
+        </w:numPr>
+        <w:rPr>
+          <w:b/>
+          <w:highlight w:val="darkGray"/>
+        </w:rPr>
+      </w:pPr>
+      <w:r>
+        <w:rPr>
+          <w:b/>
+          <w:highlight w:val="darkGray"/>
+        </w:rPr>
+        <w:t>Altersdurchschnitt</w:t>
+      </w:r>
+      <w:r>
+        <w:rPr>
+          <w:highlight w:val="darkGray"/>
+        </w:rPr>
+        <w:t xml:space="preserve">: </w:t>
+      </w:r>
+      <w:r>
+        <w:rPr>
+          <w:highlight w:val="darkGray"/>
+        </w:rPr>
+        <w:t xml:space="preserve">Viele ältere Menschen mit Pflegebedarf, </w:t>
+      </w:r>
+      <w:r>
+        <w:rPr>
+          <w:highlight w:val="darkGray"/>
+        </w:rPr>
+        <w:t>wirtschaftliche Folgen, …</w:t>
+      </w:r>
+    </w:p>
+    <w:p>
+      <w:pPr>
+        <w:pStyle w:val="Listenabsatz"/>
+        <w:numPr>
+          <w:ilvl w:val="0"/>
+          <w:numId w:val="3"/>
+        </w:numPr>
+        <w:rPr>
+          <w:b/>
+          <w:highlight w:val="darkGray"/>
+        </w:rPr>
+      </w:pPr>
+      <w:r>
+        <w:rPr>
+          <w:b/>
+          <w:highlight w:val="darkGray"/>
+        </w:rPr>
+        <w:t>…</w:t>
+      </w:r>
+    </w:p>
+    <w:p>
+      <w:r>
+        <w:rPr>
+          <w:highlight w:val="cyan"/>
+        </w:rPr>
+        <w:t>[/TEXT]</w:t>
+      </w:r>
+    </w:p>
+    <w:p>
+      <w:pPr>
+        <w:rPr>
+          <w:color w:val="FFFFFF" w:themeColor="background1"/>
+          <w:lang w:val="en-US"/>
+        </w:rPr>
+      </w:pPr>
+      <w:r>
+        <w:rPr>
+          <w:color w:val="FFFFFF" w:themeColor="background1"/>
+          <w:highlight w:val="darkBlue"/>
+          <w:lang w:val="en-US"/>
+        </w:rPr>
+        <w:t>Hard Cut</w:t>
+      </w:r>
+    </w:p>
+    <w:p>
+      <w:pPr>
+        <w:rPr>
+          <w:lang w:val="en-US"/>
+        </w:rPr>
+      </w:pPr>
+      <w:hyperlink r:id="rId6" w:history="1">
+        <w:r>
+          <w:rPr>
+            <w:rStyle w:val="Hyperlink"/>
+            <w:lang w:val="en-US"/>
+          </w:rPr>
+          <w:t>https://www.youtube.com/watch?v=RBrjdf0sIw0</w:t>
+        </w:r>
+      </w:hyperlink>
+    </w:p>
+    <w:p>
+      <w:pPr>
+        <w:rPr>
+          <w:color w:val="FFFFFF" w:themeColor="background1"/>
+        </w:rPr>
+      </w:pPr>
+      <w:r>
+        <w:rPr>
+          <w:color w:val="FFFFFF" w:themeColor="background1"/>
+          <w:highlight w:val="black"/>
+        </w:rPr>
+        <w:t>[VIDEO]</w:t>
+      </w:r>
+    </w:p>
+    <w:p>
+      <w:r>
+        <w:t xml:space="preserve">Person </w:t>
+      </w:r>
+      <w:r>
+        <w:t>schreibt in Block</w:t>
+      </w:r>
+      <w:r>
+        <w:t xml:space="preserve"> und reißt Zettel heraus, knüllt </w:t>
+      </w:r>
+      <w:r>
+        <w:t>ihn zusammen und schmeißt ihn zur Seite.</w:t>
+      </w:r>
+    </w:p>
+    <w:p>
+      <w:r>
+        <w:t xml:space="preserve">Kamera zeigt auf </w:t>
+      </w:r>
+      <w:r>
+        <w:t>den Haufen zerknüllter Zettel in einer Ecke am Boden.</w:t>
+      </w:r>
+    </w:p>
+    <w:p>
+      <w:pPr>
+        <w:rPr>
+          <w:color w:val="FFFFFF" w:themeColor="background1"/>
+        </w:rPr>
+      </w:pPr>
+      <w:r>
+        <w:rPr>
+          <w:color w:val="FFFFFF" w:themeColor="background1"/>
+          <w:highlight w:val="black"/>
+        </w:rPr>
+        <w:t>[/VIDEO]</w:t>
+      </w:r>
+    </w:p>
+    <w:p>
+      <w:r>
+        <w:rPr>
+          <w:highlight w:val="cyan"/>
+        </w:rPr>
+        <w:t>[TEXT]</w:t>
+      </w:r>
+    </w:p>
+    <w:p>
+      <w:r>
+        <w:t>Stopp!</w:t>
+      </w:r>
+      <w:r>
+        <w:t xml:space="preserve"> Ungefähr so</w:t>
+      </w:r>
+      <w:r>
+        <w:t xml:space="preserve"> </w:t>
+      </w:r>
+      <w:r>
+        <w:t xml:space="preserve">sieht die Zukunft </w:t>
+      </w:r>
+      <w:r>
+        <w:t>für viele aus. Aber das muss nicht stimmen! Wir haben viel überlegt und</w:t>
+      </w:r>
+      <w:r>
+        <w:t xml:space="preserve"> folgendes </w:t>
+      </w:r>
+      <w:r>
+        <w:t>ist dabei herausgekommen.</w:t>
+      </w:r>
+    </w:p>
+    <w:p>
+      <w:r>
+        <w:rPr>
+          <w:highlight w:val="cyan"/>
+        </w:rPr>
+        <w:t>[</w:t>
+      </w:r>
+      <w:r>
+        <w:rPr>
+          <w:highlight w:val="cyan"/>
+        </w:rPr>
+        <w:t>/</w:t>
+      </w:r>
+      <w:r>
+        <w:rPr>
+          <w:highlight w:val="cyan"/>
+        </w:rPr>
+        <w:t>TEXT]</w:t>
+      </w:r>
+    </w:p>
+    <w:p>
+      <w:pPr>
+        <w:rPr>
+          <w:color w:val="FFFFFF" w:themeColor="background1"/>
+        </w:rPr>
+      </w:pPr>
+    </w:p>
+    <w:p>
+      <w:pPr>
+        <w:pStyle w:val="berschrift1"/>
+      </w:pPr>
+      <w:r>
         <w:t>Einleitung</w:t>
       </w:r>
     </w:p>
@@ -137,10 +465,21 @@
         <w:t xml:space="preserve">Hallo, wir sind </w:t>
       </w:r>
       <w:r>
-        <w:t xml:space="preserve">ein Team aus einer der 5. Klassen an der HTL Leonding. </w:t>
-      </w:r>
-      <w:r>
-        <w:t>nennen.</w:t>
+        <w:t>ein Team aus einer der 5. Klassen an der HTL Leonding.</w:t>
+      </w:r>
+    </w:p>
+    <w:p>
+      <w:pPr>
+        <w:rPr>
+          <w:color w:val="FFFFFF" w:themeColor="background1"/>
+        </w:rPr>
+      </w:pPr>
+      <w:r>
+        <w:rPr>
+          <w:color w:val="FFFFFF" w:themeColor="background1"/>
+          <w:highlight w:val="black"/>
+        </w:rPr>
+        <w:t>[INPUT NEEDED]</w:t>
       </w:r>
     </w:p>
     <w:p>
@@ -148,18 +487,40 @@
         <w:t xml:space="preserve">Ich bin </w:t>
       </w:r>
       <w:r>
+        <w:rPr>
+          <w:color w:val="FFFFFF" w:themeColor="background1"/>
+          <w:highlight w:val="black"/>
+        </w:rPr>
         <w:t>&lt;</w:t>
       </w:r>
       <w:proofErr w:type="spellStart"/>
       <w:r>
+        <w:rPr>
+          <w:color w:val="FFFFFF" w:themeColor="background1"/>
+          <w:highlight w:val="black"/>
+        </w:rPr>
         <w:t>name</w:t>
       </w:r>
       <w:proofErr w:type="spellEnd"/>
       <w:r>
-        <w:t>&gt;, &lt;alter&gt; Jahre alt</w:t>
-      </w:r>
-      <w:r>
-        <w:t xml:space="preserve"> und &lt;irgendwas&gt;.</w:t>
+        <w:rPr>
+          <w:color w:val="FFFFFF" w:themeColor="background1"/>
+          <w:highlight w:val="black"/>
+        </w:rPr>
+        <w:t>&gt;, &lt;alter&gt;</w:t>
+      </w:r>
+      <w:r>
+        <w:t xml:space="preserve"> Jahre alt</w:t>
+      </w:r>
+      <w:r>
+        <w:t xml:space="preserve"> und </w:t>
+      </w:r>
+      <w:r>
+        <w:rPr>
+          <w:color w:val="FFFFFF" w:themeColor="background1"/>
+          <w:highlight w:val="black"/>
+        </w:rPr>
+        <w:t>&lt;irgendwas&gt;.</w:t>
       </w:r>
     </w:p>
     <w:p>
@@ -214,16 +575,6 @@
       </w:r>
     </w:p>
     <w:p>
-      <w:proofErr w:type="spellStart"/>
-      <w:r>
-        <w:t>QRCode</w:t>
-      </w:r>
-      <w:proofErr w:type="spellEnd"/>
-      <w:r>
-        <w:t xml:space="preserve"> zur Umfrage</w:t>
-      </w:r>
-    </w:p>
-    <w:p>
       <w:r>
         <w:rPr>
           <w:highlight w:val="yellow"/>
@@ -261,31 +612,6 @@
     </w:p>
     <w:p>
       <w:r>
-        <w:t xml:space="preserve">Unter diesem QR-Code kann die Umfrage erreicht werden. Dabei ging es um verschiedene Fragestellungen bezüglich </w:t>
-      </w:r>
-      <w:r>
-        <w:t>der freien Vorstellung des zukünftigen Wohnens</w:t>
-      </w:r>
-      <w:r>
-        <w:t xml:space="preserve"> </w:t>
-      </w:r>
-      <w:r>
-        <w:t xml:space="preserve">und </w:t>
-      </w:r>
-      <w:r>
-        <w:t>der derzeitigen Wohn- und Mobilitätssituation.</w:t>
-      </w:r>
-    </w:p>
-    <w:p>
-      <w:r>
-        <w:t xml:space="preserve">Daraus </w:t>
-      </w:r>
-      <w:r>
-        <w:t>resultierend haben sich folgende Aspekte ergeben.</w:t>
-      </w:r>
-    </w:p>
-    <w:p>
-      <w:r>
         <w:rPr>
           <w:highlight w:val="cyan"/>
         </w:rPr>
@@ -298,6 +624,80 @@
           <w:highlight w:val="yellow"/>
         </w:rPr>
         <w:t>[FOLIE]</w:t>
+      </w:r>
+    </w:p>
+    <w:p>
+      <w:r>
+        <w:t>Fragestellungen</w:t>
+      </w:r>
+    </w:p>
+    <w:p>
+      <w:r>
+        <w:rPr>
+          <w:highlight w:val="yellow"/>
+        </w:rPr>
+        <w:t>[/FOLIE]</w:t>
+      </w:r>
+    </w:p>
+    <w:p>
+      <w:r>
+        <w:rPr>
+          <w:highlight w:val="cyan"/>
+        </w:rPr>
+        <w:t>[TEXT]</w:t>
+      </w:r>
+    </w:p>
+    <w:p>
+      <w:r>
+        <w:t>Unter diesem QR-Code kann die Umfrage erreicht werden. Dabei ging es um verschiedene Fragestellungen bezüglich der freien Vorstellung des zukünftigen Wohnens und der derzeitigen Wohn- und Mobilitätssituation.</w:t>
+      </w:r>
+    </w:p>
+    <w:p>
+      <w:r>
+        <w:t>Daraus resultierend haben sich folgende Aspekte ergeben.</w:t>
+      </w:r>
+    </w:p>
+    <w:p>
+      <w:r>
+        <w:rPr>
+          <w:highlight w:val="cyan"/>
+        </w:rPr>
+        <w:t>[/TEXT]</w:t>
+      </w:r>
+    </w:p>
+    <w:p>
+      <w:pPr>
+        <w:pStyle w:val="berschrift2"/>
+      </w:pPr>
+      <w:r>
+        <w:t>Konzept</w:t>
+      </w:r>
+      <w:r>
+        <w:t>a</w:t>
+      </w:r>
+      <w:r>
+        <w:t>spekte</w:t>
+      </w:r>
+    </w:p>
+    <w:p>
+      <w:r>
+        <w:rPr>
+          <w:highlight w:val="yellow"/>
+        </w:rPr>
+        <w:t>[FOLIE]</w:t>
+      </w:r>
+    </w:p>
+    <w:p>
+      <w:pPr>
+        <w:rPr>
+          <w:b/>
+        </w:rPr>
+      </w:pPr>
+      <w:r>
+        <w:rPr>
+          <w:b/>
+        </w:rPr>
+        <w:t>Übersicht</w:t>
       </w:r>
     </w:p>
     <w:p>
@@ -350,6 +750,203 @@
       <w:r>
         <w:rPr>
           <w:highlight w:val="yellow"/>
+        </w:rPr>
+        <w:t>[/FOLIE]</w:t>
+      </w:r>
+    </w:p>
+    <w:p>
+      <w:pPr>
+        <w:rPr>
+          <w:highlight w:val="cyan"/>
+        </w:rPr>
+      </w:pPr>
+      <w:r>
+        <w:rPr>
+          <w:highlight w:val="cyan"/>
+        </w:rPr>
+        <w:t>[TEXT]</w:t>
+      </w:r>
+    </w:p>
+    <w:p>
+      <w:pPr>
+        <w:rPr>
+          <w:color w:val="FFFFFF" w:themeColor="background1"/>
+        </w:rPr>
+      </w:pPr>
+      <w:r>
+        <w:rPr>
+          <w:color w:val="FFFFFF" w:themeColor="background1"/>
+          <w:highlight w:val="black"/>
+        </w:rPr>
+        <w:t>[INPUT NEEDED]</w:t>
+      </w:r>
+    </w:p>
+    <w:p>
+      <w:pPr>
+        <w:rPr>
+          <w:highlight w:val="cyan"/>
+        </w:rPr>
+      </w:pPr>
+      <w:r>
+        <w:rPr>
+          <w:highlight w:val="cyan"/>
+        </w:rPr>
+        <w:t>[/TEXT]</w:t>
+      </w:r>
+    </w:p>
+    <w:p>
+      <w:pPr>
+        <w:pStyle w:val="berschrift2"/>
+        <w:rPr>
+          <w:color w:val="FFFFFF" w:themeColor="background1"/>
+          <w:highlight w:val="magenta"/>
+        </w:rPr>
+      </w:pPr>
+      <w:r>
+        <w:rPr>
+          <w:color w:val="FFFFFF" w:themeColor="background1"/>
+          <w:highlight w:val="magenta"/>
+        </w:rPr>
+        <w:t xml:space="preserve">Urban </w:t>
+      </w:r>
+      <w:proofErr w:type="spellStart"/>
+      <w:r>
+        <w:rPr>
+          <w:color w:val="FFFFFF" w:themeColor="background1"/>
+          <w:highlight w:val="magenta"/>
+        </w:rPr>
+        <w:t>Gardening</w:t>
+      </w:r>
+      <w:proofErr w:type="spellEnd"/>
+    </w:p>
+    <w:p>
+      <w:r>
+        <w:rPr>
+          <w:highlight w:val="yellow"/>
+        </w:rPr>
+        <w:t>[FOLIE]</w:t>
+      </w:r>
+    </w:p>
+    <w:p>
+      <w:pPr>
+        <w:rPr>
+          <w:color w:val="FFFFFF" w:themeColor="background1"/>
+        </w:rPr>
+      </w:pPr>
+      <w:r>
+        <w:rPr>
+          <w:color w:val="FFFFFF" w:themeColor="background1"/>
+          <w:highlight w:val="black"/>
+        </w:rPr>
+        <w:t>[INPUT NEEDED]</w:t>
+      </w:r>
+    </w:p>
+    <w:p>
+      <w:r>
+        <w:rPr>
+          <w:highlight w:val="yellow"/>
+        </w:rPr>
+        <w:t>[/FOLIE]</w:t>
+      </w:r>
+    </w:p>
+    <w:p>
+      <w:r>
+        <w:rPr>
+          <w:highlight w:val="cyan"/>
+        </w:rPr>
+        <w:t>[TEXT]</w:t>
+      </w:r>
+    </w:p>
+    <w:p>
+      <w:pPr>
+        <w:rPr>
+          <w:color w:val="FFFFFF" w:themeColor="background1"/>
+        </w:rPr>
+      </w:pPr>
+      <w:r>
+        <w:rPr>
+          <w:color w:val="FFFFFF" w:themeColor="background1"/>
+          <w:highlight w:val="black"/>
+        </w:rPr>
+        <w:t>[INPUT NEEDED]</w:t>
+      </w:r>
+    </w:p>
+    <w:p>
+      <w:r>
+        <w:rPr>
+          <w:highlight w:val="cyan"/>
+        </w:rPr>
+        <w:t>[/TEXT]</w:t>
+      </w:r>
+    </w:p>
+    <w:p>
+      <w:r>
+        <w:rPr>
+          <w:highlight w:val="yellow"/>
+        </w:rPr>
+        <w:t>[FOLIE]</w:t>
+      </w:r>
+    </w:p>
+    <w:p>
+      <w:pPr>
+        <w:rPr>
+          <w:b/>
+        </w:rPr>
+      </w:pPr>
+      <w:r>
+        <w:rPr>
+          <w:b/>
+        </w:rPr>
+        <w:t>Übersicht</w:t>
+      </w:r>
+    </w:p>
+    <w:p>
+      <w:r>
+        <w:t>Wohnen 2050</w:t>
+      </w:r>
+      <w:r>
+        <w:br/>
+        <w:t>- Nachhaltig</w:t>
+      </w:r>
+      <w:r>
+        <w:br/>
+        <w:t>- Min. C02-neutral</w:t>
+      </w:r>
+      <w:r>
+        <w:br/>
+        <w:t>- Energiespeicher (später Einspieler)</w:t>
+      </w:r>
+      <w:r>
+        <w:br/>
+        <w:t xml:space="preserve">- Urban </w:t>
+      </w:r>
+      <w:proofErr w:type="spellStart"/>
+      <w:r>
+        <w:t>Gardening</w:t>
+      </w:r>
+      <w:proofErr w:type="spellEnd"/>
+      <w:r>
+        <w:t xml:space="preserve"> (später Einspieler) </w:t>
+      </w:r>
+      <w:r>
+        <w:br/>
+        <w:t>- Big Data (später Einspieler)</w:t>
+      </w:r>
+      <w:r>
+        <w:br/>
+        <w:t>- Mobilität</w:t>
+      </w:r>
+    </w:p>
+    <w:p>
+      <w:pPr>
+        <w:rPr>
+          <w:lang w:val="en-US"/>
+        </w:rPr>
+      </w:pPr>
+      <w:r>
+        <w:rPr>
+          <w:highlight w:val="yellow"/>
+          <w:lang w:val="en-US"/>
         </w:rPr>
         <w:t>[/FOLIE]</w:t>
       </w:r>
@@ -498,7 +1095,7 @@
         </w:numPr>
       </w:pPr>
       <w:r>
-        <w:t>Die Batterie bzw. der Akku, ist heute schon im Einsatz, wird aber in Zukunft auch eine zentrale Rolle spielen, da die Einfachste Form ein einfacher Stromspeicher ist.</w:t>
+        <w:t>Die Batterie bzw. der Akku, ist heute schon im Einsatz, wird aber in Zukunft auch eine zentrale Rolle spielen.</w:t>
       </w:r>
     </w:p>
     <w:p>
@@ -510,10 +1107,10 @@
         </w:numPr>
       </w:pPr>
       <w:r>
-        <w:t>Die Energie kann aber auch in anderen Formen gespeichert werden. Zum Beispiel in Wasserstoff. So kann durch die überschüssige Solarenergie Wasserstoff produziert werden</w:t>
-      </w:r>
-      <w:r>
-        <w:t>, der dann später wieder umgewandelt und verwendet werden kann.</w:t>
+        <w:t>Die Energie kann aber auch in anderen Formen gespeichert werden. Zum Beispiel in Wasserstoff</w:t>
+      </w:r>
+      <w:r>
+        <w:t xml:space="preserve"> oder in Form von Wärme im Wasser oder in Sand.</w:t>
       </w:r>
     </w:p>
     <w:p>
@@ -525,33 +1122,327 @@
         </w:numPr>
       </w:pPr>
       <w:r>
-        <w:t xml:space="preserve">Auch Wasser kann Energieträger sein, wie zum Beispiel beim Eisspeicher. </w:t>
-      </w:r>
-      <w:r>
-        <w:rPr>
-          <w:strike/>
-          <w:highlight w:val="lightGray"/>
-        </w:rPr>
-        <w:t xml:space="preserve">Für dieses System wird eine Wärmepumpe, ein Solar-Luftabsorber und der Eisspeicher selbst benötigt. Dabei wird eine sogenannte Zisterne mit Wasser gefüllt und im Garten vergraben und der Solar-Luftabsorber </w:t>
+        <w:t>Ein weniger bekannter Energiespeicher ist der Schwungspeicher. Dieser speichert Energie in Form von Bewegung, genauer in einer Drehbewegung. Durch die geringe Reibung kann dabei ein guter Wirkungsgrad erreicht werden.</w:t>
+      </w:r>
+    </w:p>
+    <w:p>
+      <w:r>
+        <w:t>Viele davon sind heute schon anfänglich oder zum Teil rentabel oder im Einsatz, werden sich aber in Zukunft durch weitere Forschung verbessern und etablieren.</w:t>
+      </w:r>
+    </w:p>
+    <w:p>
+      <w:r>
+        <w:rPr>
+          <w:highlight w:val="cyan"/>
+        </w:rPr>
+        <w:lastRenderedPageBreak/>
+        <w:t>[/TEXT]</w:t>
+      </w:r>
+    </w:p>
+    <w:p>
+      <w:r>
+        <w:rPr>
+          <w:highlight w:val="yellow"/>
+        </w:rPr>
+        <w:t>[FOLIE]</w:t>
+      </w:r>
+    </w:p>
+    <w:p>
+      <w:pPr>
+        <w:rPr>
+          <w:b/>
+        </w:rPr>
+      </w:pPr>
+      <w:r>
+        <w:rPr>
+          <w:b/>
+        </w:rPr>
+        <w:t>Übersicht</w:t>
+      </w:r>
+    </w:p>
+    <w:p>
+      <w:r>
+        <w:t>Wohnen 2050</w:t>
+      </w:r>
+      <w:r>
+        <w:br/>
+        <w:t>- Nachhaltig</w:t>
+      </w:r>
+      <w:r>
+        <w:br/>
+        <w:t>- Min. C02-neutral</w:t>
+      </w:r>
+      <w:r>
+        <w:br/>
+        <w:t>- Energiespeicher (später Einspieler)</w:t>
+      </w:r>
+      <w:r>
+        <w:br/>
+        <w:t xml:space="preserve">- Urban </w:t>
       </w:r>
       <w:proofErr w:type="spellStart"/>
       <w:r>
-        <w:rPr>
-          <w:strike/>
-          <w:highlight w:val="lightGray"/>
-        </w:rPr>
-        <w:t>zB</w:t>
+        <w:t>Gardening</w:t>
       </w:r>
       <w:proofErr w:type="spellEnd"/>
       <w:r>
-        <w:rPr>
-          <w:strike/>
-          <w:highlight w:val="lightGray"/>
-        </w:rPr>
-        <w:t>. am Zaun befestigt.</w:t>
-      </w:r>
-      <w:r>
-        <w:t xml:space="preserve"> Durch das Entziehen von Energie aus dem Wasser, kühlt oder friert das Wasser. Durch Zuführen von Energie aus der Luft vom Solar-Luftabsorber taut dieses wieder auf und der Vorgang kann beliebig oft wiederholt werden. </w:t>
+        <w:t xml:space="preserve"> (später Einspieler) </w:t>
+      </w:r>
+      <w:r>
+        <w:br/>
+        <w:t>- Big Data (später Einspieler)</w:t>
+      </w:r>
+      <w:r>
+        <w:br/>
+        <w:t>- Mobilität</w:t>
+      </w:r>
+    </w:p>
+    <w:p>
+      <w:pPr>
+        <w:rPr>
+          <w:lang w:val="en-US"/>
+        </w:rPr>
+      </w:pPr>
+      <w:r>
+        <w:rPr>
+          <w:highlight w:val="yellow"/>
+          <w:lang w:val="en-US"/>
+        </w:rPr>
+        <w:t>[/FOLIE]</w:t>
+      </w:r>
+    </w:p>
+    <w:p>
+      <w:pPr>
+        <w:pStyle w:val="berschrift2"/>
+        <w:rPr>
+          <w:color w:val="auto"/>
+          <w:highlight w:val="green"/>
+          <w:lang w:val="en-US"/>
+        </w:rPr>
+      </w:pPr>
+      <w:r>
+        <w:rPr>
+          <w:color w:val="auto"/>
+          <w:highlight w:val="green"/>
+          <w:lang w:val="en-US"/>
+        </w:rPr>
+        <w:t>Big Data</w:t>
+      </w:r>
+    </w:p>
+    <w:p>
+      <w:pPr>
+        <w:rPr>
+          <w:color w:val="FFFFFF" w:themeColor="background1"/>
+          <w:highlight w:val="black"/>
+          <w:lang w:val="en-US"/>
+        </w:rPr>
+      </w:pPr>
+      <w:r>
+        <w:rPr>
+          <w:color w:val="FFFFFF" w:themeColor="background1"/>
+          <w:highlight w:val="black"/>
+          <w:lang w:val="en-US"/>
+        </w:rPr>
+        <w:t>[VIDEO]</w:t>
+      </w:r>
+    </w:p>
+    <w:p>
+      <w:pPr>
+        <w:rPr>
+          <w:lang w:val="en-US"/>
+        </w:rPr>
+      </w:pPr>
+      <w:r>
+        <w:rPr>
+          <w:lang w:val="en-US"/>
+        </w:rPr>
+        <w:t>Connected Dots</w:t>
+      </w:r>
+      <w:r>
+        <w:rPr>
+          <w:lang w:val="en-US"/>
+        </w:rPr>
+        <w:t xml:space="preserve"> / Polygon video</w:t>
+      </w:r>
+    </w:p>
+    <w:p>
+      <w:pPr>
+        <w:rPr>
+          <w:lang w:val="en-US"/>
+        </w:rPr>
+      </w:pPr>
+      <w:r>
+        <w:rPr>
+          <w:lang w:val="en-US"/>
+        </w:rPr>
+        <w:t>Warning Hologram Video</w:t>
+      </w:r>
+    </w:p>
+    <w:p>
+      <w:pPr>
+        <w:rPr>
+          <w:lang w:val="en-US"/>
+        </w:rPr>
+      </w:pPr>
+      <w:r>
+        <w:rPr>
+          <w:lang w:val="en-US"/>
+        </w:rPr>
+        <w:t>Money, Energy and Time/Clock Videos</w:t>
+      </w:r>
+    </w:p>
+    <w:p>
+      <w:pPr>
+        <w:rPr>
+          <w:color w:val="FFFFFF" w:themeColor="background1"/>
+          <w:highlight w:val="black"/>
+          <w:lang w:val="en-US"/>
+        </w:rPr>
+      </w:pPr>
+      <w:r>
+        <w:rPr>
+          <w:color w:val="FFFFFF" w:themeColor="background1"/>
+          <w:highlight w:val="black"/>
+          <w:lang w:val="en-US"/>
+        </w:rPr>
+        <w:t>[/VIDEO]</w:t>
+      </w:r>
+    </w:p>
+    <w:p>
+      <w:pPr>
+        <w:rPr>
+          <w:lang w:val="en-US"/>
+        </w:rPr>
+      </w:pPr>
+      <w:r>
+        <w:rPr>
+          <w:highlight w:val="cyan"/>
+          <w:lang w:val="en-US"/>
+        </w:rPr>
+        <w:t>[TEXT]</w:t>
+      </w:r>
+    </w:p>
+    <w:p>
+      <w:r>
+        <w:t>Um all diese IOT-Komponenten parallel laufen zu lassen, müssen wir die Daten, die anfallen, aufbewahren.</w:t>
+      </w:r>
+      <w:r>
+        <w:t xml:space="preserve"> </w:t>
+      </w:r>
+      <w:r>
+        <w:t>Diese großen Datenmengen sind vergleichbar mit eine</w:t>
+      </w:r>
+      <w:r>
+        <w:t>m</w:t>
+      </w:r>
+      <w:r>
+        <w:t xml:space="preserve"> riesigen </w:t>
+      </w:r>
+      <w:r>
+        <w:t>P</w:t>
+      </w:r>
+      <w:r>
+        <w:t>uzzle</w:t>
+      </w:r>
+      <w:r>
+        <w:t xml:space="preserve"> b</w:t>
+      </w:r>
+      <w:r>
+        <w:t>estehe</w:t>
+      </w:r>
+      <w:r>
+        <w:t>nd</w:t>
+      </w:r>
+      <w:r>
+        <w:t xml:space="preserve"> aus kleinere</w:t>
+      </w:r>
+      <w:r>
+        <w:t>n</w:t>
+      </w:r>
+      <w:r>
+        <w:t xml:space="preserve"> </w:t>
+      </w:r>
+      <w:r>
+        <w:t>P</w:t>
+      </w:r>
+      <w:r>
+        <w:t>uzzleteile</w:t>
+      </w:r>
+      <w:r>
+        <w:t>n</w:t>
+      </w:r>
+      <w:r>
+        <w:t xml:space="preserve">. </w:t>
+      </w:r>
+    </w:p>
+    <w:p>
+      <w:r>
+        <w:t>Unser KI-System analysiert die großen Datenmengen und lernt daraus, ohne dabei die Privatsphäre zu gefährden.</w:t>
+      </w:r>
+    </w:p>
+    <w:p>
+      <w:r>
+        <w:t>Dadurch finden KI-Systeme Dinge an die wir gar nicht gedacht hätten. Beispielsweise:</w:t>
+      </w:r>
+    </w:p>
+    <w:p>
+      <w:r>
+        <w:t>Vorschläge bezüglich wie man kosten, Energie und wertvolle Zeit zu sparen.</w:t>
+      </w:r>
+    </w:p>
+    <w:p>
+      <w:pPr>
+        <w:rPr>
+          <w:lang w:val="en-US"/>
+        </w:rPr>
+      </w:pPr>
+      <w:r>
+        <w:rPr>
+          <w:highlight w:val="cyan"/>
+          <w:lang w:val="en-US"/>
+        </w:rPr>
+        <w:t>[/TEXT]</w:t>
+      </w:r>
+    </w:p>
+    <w:p>
+      <w:pPr>
+        <w:pStyle w:val="berschrift1"/>
+      </w:pPr>
+      <w:r>
+        <w:t>Mission</w:t>
+      </w:r>
+    </w:p>
+    <w:p>
+      <w:r>
+        <w:rPr>
+          <w:highlight w:val="cyan"/>
+        </w:rPr>
+        <w:t>[TEXT]</w:t>
+      </w:r>
+    </w:p>
+    <w:p>
+      <w:pPr>
+        <w:rPr>
+          <w:color w:val="FFFFFF" w:themeColor="background1"/>
+        </w:rPr>
+      </w:pPr>
+      <w:r>
+        <w:t>Durch diese Challenges und Ideen haben wir uns das Konzept "LEOTOPIA" entwickelt. Es umfasst</w:t>
+      </w:r>
+      <w:r>
+        <w:t xml:space="preserve"> </w:t>
+      </w:r>
+      <w:r>
+        <w:rPr>
+          <w:color w:val="FFFFFF" w:themeColor="background1"/>
+          <w:highlight w:val="black"/>
+        </w:rPr>
+        <w:t>[INPUT NEEDED]</w:t>
+      </w:r>
+    </w:p>
+    <w:p>
+      <w:r>
+        <w:t xml:space="preserve">Teilbereiche: (MINDMAP herzeigen): </w:t>
       </w:r>
     </w:p>
     <w:p>
@@ -563,48 +1454,258 @@
         </w:numPr>
       </w:pPr>
       <w:r>
-        <w:t xml:space="preserve">Überschüssige Energie kann auch zum Heizen von Sand verwendet werden. Sand ist als Energieträger gut geeignet, weil er preiswert, gut verfügbar und für sehr hohe Temperaturen </w:t>
-      </w:r>
-      <w:r>
-        <w:rPr>
-          <w:strike/>
-          <w:highlight w:val="lightGray"/>
-        </w:rPr>
-        <w:t>bis zu 1000 Grad</w:t>
-      </w:r>
-      <w:r>
-        <w:t xml:space="preserve"> ausgelegt ist.</w:t>
-      </w:r>
-    </w:p>
-    <w:p>
-      <w:pPr>
-        <w:pStyle w:val="Listenabsatz"/>
-        <w:numPr>
-          <w:ilvl w:val="0"/>
-          <w:numId w:val="1"/>
-        </w:numPr>
-      </w:pPr>
-      <w:r>
-        <w:t>Ein weiterer, weniger bekannter Energiespeicher ist der Schwungspeicher. Dieser speichert Energie in Form von Bewegung, genauer in einer Drehbewegung. Durch die geringe Reibung kann dabei ein guter Wirkungsgrad erreicht werden.</w:t>
-      </w:r>
-    </w:p>
-    <w:p>
-      <w:r>
-        <w:t>Viele davon sind heute schon anfänglich oder zum Teil rentabel oder im Einsatz, werden sich aber in Zukunft durch weitere Forschung verbessern und etablieren.</w:t>
-      </w:r>
-    </w:p>
-    <w:p>
-      <w:r>
-        <w:rPr>
-          <w:highlight w:val="cyan"/>
-        </w:rPr>
-        <w:lastRenderedPageBreak/>
+        <w:t>(DIE STORY) mit Bezug auf Big Data (Smartwatch</w:t>
+      </w:r>
+      <w:r>
+        <w:t>/Gesundheits-</w:t>
+      </w:r>
+      <w:proofErr w:type="spellStart"/>
+      <w:r>
+        <w:t>BigData</w:t>
+      </w:r>
+      <w:proofErr w:type="spellEnd"/>
+      <w:r>
+        <w:t xml:space="preserve"> </w:t>
+      </w:r>
+      <w:r>
+        <w:t>B</w:t>
+      </w:r>
+      <w:r>
+        <w:t>eispiel)</w:t>
+      </w:r>
+    </w:p>
+    <w:p>
+      <w:r>
+        <w:rPr>
+          <w:highlight w:val="cyan"/>
+        </w:rPr>
         <w:t>[/TEXT]</w:t>
       </w:r>
     </w:p>
     <w:p>
-      <w:r>
-        <w:t>&lt;Sonstige Einspieler&gt;</w:t>
+      <w:pPr>
+        <w:rPr>
+          <w:color w:val="FFFFFF" w:themeColor="background1"/>
+          <w:highlight w:val="black"/>
+        </w:rPr>
+      </w:pPr>
+      <w:r>
+        <w:rPr>
+          <w:color w:val="FFFFFF" w:themeColor="background1"/>
+          <w:highlight w:val="black"/>
+        </w:rPr>
+        <w:t>[VIDEO]</w:t>
+      </w:r>
+    </w:p>
+    <w:p>
+      <w:r>
+        <w:t>[</w:t>
+      </w:r>
+      <w:r>
+        <w:t xml:space="preserve">Texteinblendung: </w:t>
+      </w:r>
+      <w:r>
+        <w:t>„</w:t>
+      </w:r>
+      <w:r>
+        <w:t>Im Jahr 2050</w:t>
+      </w:r>
+      <w:r>
+        <w:t>…</w:t>
+      </w:r>
+      <w:r>
+        <w:t>“</w:t>
+      </w:r>
+      <w:r>
+        <w:t>]</w:t>
+      </w:r>
+    </w:p>
+    <w:p>
+      <w:r>
+        <w:t>[</w:t>
+      </w:r>
+      <w:r>
+        <w:t>Anastasia</w:t>
+      </w:r>
+      <w:r>
+        <w:t xml:space="preserve"> </w:t>
+      </w:r>
+      <w:r>
+        <w:t>sitzt am Schreibtisch</w:t>
+      </w:r>
+      <w:r>
+        <w:t>]</w:t>
+      </w:r>
+    </w:p>
+    <w:p>
+      <w:proofErr w:type="spellStart"/>
+      <w:r>
+        <w:rPr>
+          <w:lang w:val="en-US"/>
+        </w:rPr>
+        <w:t>Roboter</w:t>
+      </w:r>
+      <w:proofErr w:type="spellEnd"/>
+      <w:r>
+        <w:rPr>
+          <w:lang w:val="en-US"/>
+        </w:rPr>
+        <w:t xml:space="preserve"> </w:t>
+      </w:r>
+      <w:proofErr w:type="spellStart"/>
+      <w:r>
+        <w:rPr>
+          <w:lang w:val="en-US"/>
+        </w:rPr>
+        <w:t>sagt</w:t>
+      </w:r>
+      <w:proofErr w:type="spellEnd"/>
+      <w:r>
+        <w:rPr>
+          <w:lang w:val="en-US"/>
+        </w:rPr>
+        <w:t xml:space="preserve">: </w:t>
+      </w:r>
+      <w:r>
+        <w:rPr>
+          <w:lang w:val="en-US"/>
+        </w:rPr>
+        <w:t>„</w:t>
+      </w:r>
+      <w:r>
+        <w:rPr>
+          <w:lang w:val="en-US"/>
+        </w:rPr>
+        <w:t>Close the window please! It has been open more than five minutes! The room temperature has dropped to 20 degrees!</w:t>
+      </w:r>
+      <w:r>
+        <w:rPr>
+          <w:lang w:val="en-US"/>
+        </w:rPr>
+        <w:t>”</w:t>
+      </w:r>
+    </w:p>
+    <w:p>
+      <w:r>
+        <w:t xml:space="preserve">Anastasia: </w:t>
+      </w:r>
+      <w:r>
+        <w:t>„</w:t>
+      </w:r>
+      <w:r>
+        <w:rPr>
+          <w:lang w:val="en-US"/>
+        </w:rPr>
+        <w:t>Oh yeah! Sure!!</w:t>
+      </w:r>
+      <w:r>
+        <w:rPr>
+          <w:lang w:val="en-US"/>
+        </w:rPr>
+        <w:t>“</w:t>
+      </w:r>
+    </w:p>
+    <w:p>
+      <w:r>
+        <w:t>[</w:t>
+      </w:r>
+      <w:r>
+        <w:t>Anastasia</w:t>
+      </w:r>
+      <w:r>
+        <w:t xml:space="preserve"> schließt das Fenster</w:t>
+      </w:r>
+      <w:r>
+        <w:t>]</w:t>
+      </w:r>
+    </w:p>
+    <w:p>
+      <w:r>
+        <w:t xml:space="preserve">Roboter: </w:t>
+      </w:r>
+      <w:r>
+        <w:t>„</w:t>
+      </w:r>
+      <w:proofErr w:type="spellStart"/>
+      <w:r>
+        <w:t>Thank</w:t>
+      </w:r>
+      <w:proofErr w:type="spellEnd"/>
+      <w:r>
+        <w:t xml:space="preserve"> </w:t>
+      </w:r>
+      <w:proofErr w:type="spellStart"/>
+      <w:r>
+        <w:t>you</w:t>
+      </w:r>
+      <w:proofErr w:type="spellEnd"/>
+      <w:r>
+        <w:t>!</w:t>
+      </w:r>
+      <w:r>
+        <w:t>“</w:t>
+      </w:r>
+    </w:p>
+    <w:p>
+      <w:r>
+        <w:t>[</w:t>
+      </w:r>
+      <w:r>
+        <w:t>Anastasia setzt sich zurück an den Schreibtisch</w:t>
+      </w:r>
+      <w:r>
+        <w:t>]</w:t>
+      </w:r>
+    </w:p>
+    <w:p>
+      <w:pPr>
+        <w:rPr>
+          <w:color w:val="FFFFFF" w:themeColor="background1"/>
+          <w:highlight w:val="black"/>
+        </w:rPr>
+      </w:pPr>
+      <w:r>
+        <w:rPr>
+          <w:color w:val="FFFFFF" w:themeColor="background1"/>
+          <w:highlight w:val="black"/>
+        </w:rPr>
+        <w:t>[/VIDEO]</w:t>
+      </w:r>
+    </w:p>
+    <w:p>
+      <w:pPr>
+        <w:rPr>
+          <w:highlight w:val="cyan"/>
+        </w:rPr>
+      </w:pPr>
+      <w:r>
+        <w:rPr>
+          <w:highlight w:val="cyan"/>
+        </w:rPr>
+        <w:t>[TEXT]</w:t>
+      </w:r>
+    </w:p>
+    <w:p>
+      <w:r>
+        <w:t>Die menschliche Sprachkommunikation ist natürlicher als jede andere Form von Befehlen, und mit diesen neuen Assistenten in unseren Häusern, die mit dem Internet verbunden sind, haben wir jetzt eine neue Möglichkeit, mit der Technik zu kommunizieren, ohne am Computer zu sitzen oder auf unser Smartphone zu tippen.</w:t>
+      </w:r>
+    </w:p>
+    <w:p>
+      <w:r>
+        <w:t>Bisher haben wir Menschen gelernt, wie wir mit Computern interagieren. Der Spieß hat sich jetzt umgedreht. KI-Systeme lernen, mit Menschen zu kommunizieren.</w:t>
+      </w:r>
+    </w:p>
+    <w:p>
+      <w:pPr>
+        <w:rPr>
+          <w:highlight w:val="cyan"/>
+        </w:rPr>
+      </w:pPr>
+      <w:r>
+        <w:rPr>
+          <w:highlight w:val="cyan"/>
+        </w:rPr>
+        <w:t>[/TEXT]</w:t>
       </w:r>
     </w:p>
     <w:p>
@@ -612,10 +1713,15 @@
         <w:pStyle w:val="berschrift1"/>
       </w:pPr>
       <w:r>
-        <w:t>Mission</w:t>
-      </w:r>
-    </w:p>
-    <w:p>
+        <w:t>Umsetzung</w:t>
+      </w:r>
+    </w:p>
+    <w:p>
+      <w:pPr>
+        <w:rPr>
+          <w:highlight w:val="cyan"/>
+        </w:rPr>
+      </w:pPr>
       <w:r>
         <w:rPr>
           <w:highlight w:val="cyan"/>
@@ -625,41 +1731,194 @@
     </w:p>
     <w:p>
       <w:r>
-        <w:t>Durch diese Challenges und Ideen haben wir uns das Konzept "LEOTOPIA" entwickelt. Es umfasst</w:t>
-      </w:r>
-    </w:p>
-    <w:p>
-      <w:r>
-        <w:t xml:space="preserve">Teilbereiche: (MINDMAP herzeigen): </w:t>
-      </w:r>
-    </w:p>
-    <w:p>
-      <w:pPr>
-        <w:pStyle w:val="Listenabsatz"/>
-        <w:numPr>
-          <w:ilvl w:val="0"/>
-          <w:numId w:val="1"/>
-        </w:numPr>
-      </w:pPr>
-      <w:r>
-        <w:t>(DIE STORY) mit Bezug auf Big Data (Smartwatch</w:t>
-      </w:r>
-      <w:r>
-        <w:t>/Gesundheits-</w:t>
-      </w:r>
-      <w:proofErr w:type="spellStart"/>
-      <w:r>
-        <w:t>BigData</w:t>
-      </w:r>
-      <w:proofErr w:type="spellEnd"/>
+        <w:t xml:space="preserve">Ein wichtiger Teil unseres Konzepts ist die </w:t>
+      </w:r>
+      <w:r>
+        <w:t xml:space="preserve">Unterstützung </w:t>
+      </w:r>
+      <w:r>
+        <w:t>anwesender Personen. Das heißt, das System erkennt</w:t>
+      </w:r>
+      <w:r>
+        <w:t>,</w:t>
+      </w:r>
+      <w:r>
+        <w:t xml:space="preserve"> wer </w:t>
+      </w:r>
+      <w:r>
+        <w:t>sich im Raum befindet</w:t>
+      </w:r>
+      <w:r>
+        <w:t>,</w:t>
+      </w:r>
+      <w:r>
+        <w:t xml:space="preserve"> und stellt zB. Licht,</w:t>
+      </w:r>
+      <w:r>
+        <w:t xml:space="preserve"> Jalousien,</w:t>
+      </w:r>
+      <w:r>
+        <w:t xml:space="preserve"> Temperatur/Heizung</w:t>
+      </w:r>
+      <w:r>
+        <w:t xml:space="preserve"> oder </w:t>
+      </w:r>
+      <w:r>
+        <w:t xml:space="preserve">Lehnen </w:t>
+      </w:r>
+      <w:r>
+        <w:t>und</w:t>
+      </w:r>
+      <w:r>
+        <w:t xml:space="preserve"> Sitze </w:t>
+      </w:r>
+      <w:r>
+        <w:t>dementsprechend ein.</w:t>
+      </w:r>
+    </w:p>
+    <w:p>
+      <w:r>
+        <w:t xml:space="preserve">Wir haben daher eine kleine Form dessen implementiert, und können mit Gesichtserkennung </w:t>
+      </w:r>
+      <w:r>
+        <w:t>die Lampen eines Miniatur-Papphauses je nach erkannter Person einstellen.</w:t>
+      </w:r>
+    </w:p>
+    <w:p>
+      <w:pPr>
+        <w:rPr>
+          <w:color w:val="FFFFFF" w:themeColor="background1"/>
+        </w:rPr>
+      </w:pPr>
+      <w:r>
+        <w:rPr>
+          <w:color w:val="FFFFFF" w:themeColor="background1"/>
+          <w:highlight w:val="black"/>
+        </w:rPr>
+        <w:t>[INPUT NEEDED]</w:t>
+      </w:r>
+    </w:p>
+    <w:p>
+      <w:pPr>
+        <w:rPr>
+          <w:highlight w:val="cyan"/>
+        </w:rPr>
+      </w:pPr>
+      <w:r>
+        <w:rPr>
+          <w:highlight w:val="cyan"/>
+        </w:rPr>
+        <w:t>[/TEXT]</w:t>
+      </w:r>
+    </w:p>
+    <w:p>
+      <w:pPr>
+        <w:pStyle w:val="berschrift1"/>
+      </w:pPr>
+      <w:r>
+        <w:t>Abschluss</w:t>
+      </w:r>
+    </w:p>
+    <w:p>
+      <w:pPr>
+        <w:rPr>
+          <w:color w:val="FFFFFF" w:themeColor="background1"/>
+          <w:highlight w:val="black"/>
+        </w:rPr>
+      </w:pPr>
+      <w:r>
+        <w:rPr>
+          <w:color w:val="FFFFFF" w:themeColor="background1"/>
+          <w:highlight w:val="black"/>
+        </w:rPr>
+        <w:t>[VIDEO]</w:t>
+      </w:r>
+    </w:p>
+    <w:p>
+      <w:r>
+        <w:t xml:space="preserve">Direktor spricht </w:t>
+      </w:r>
+      <w:r>
+        <w:t>zB. vor den Treppen</w:t>
+      </w:r>
+    </w:p>
+    <w:p>
+      <w:pPr>
+        <w:rPr>
+          <w:color w:val="FFFFFF" w:themeColor="background1"/>
+          <w:highlight w:val="black"/>
+        </w:rPr>
+      </w:pPr>
+      <w:r>
+        <w:rPr>
+          <w:color w:val="FFFFFF" w:themeColor="background1"/>
+          <w:highlight w:val="black"/>
+        </w:rPr>
+        <w:t>[/VIDEO]</w:t>
+      </w:r>
+    </w:p>
+    <w:p>
+      <w:r>
+        <w:rPr>
+          <w:highlight w:val="cyan"/>
+        </w:rPr>
+        <w:t>[TEXT]</w:t>
+      </w:r>
+    </w:p>
+    <w:p>
+      <w:pPr>
+        <w:rPr>
+          <w:b/>
+        </w:rPr>
+      </w:pPr>
+      <w:r>
+        <w:rPr>
+          <w:b/>
+        </w:rPr>
+        <w:t>Direktor?:</w:t>
+      </w:r>
+    </w:p>
+    <w:p>
+      <w:r>
+        <w:t>„Diese 4 Schüler der 5CHIF haben d</w:t>
+      </w:r>
+      <w:r>
+        <w:t xml:space="preserve">ieses Konzept ist im Rahmen </w:t>
+      </w:r>
+      <w:r>
+        <w:t>des</w:t>
+      </w:r>
+      <w:r>
+        <w:t xml:space="preserve"> SYP-Unterrichts</w:t>
+      </w:r>
       <w:r>
         <w:t xml:space="preserve"> </w:t>
       </w:r>
       <w:r>
-        <w:t>B</w:t>
-      </w:r>
-      <w:r>
-        <w:t>eispiel)</w:t>
+        <w:t xml:space="preserve">entwickelt, da wir als HTL-Leonding speziell Wert auf Innovation und Nachhaltigkeit </w:t>
+      </w:r>
+      <w:r>
+        <w:t>legen</w:t>
+      </w:r>
+      <w:r>
+        <w:t>.</w:t>
+      </w:r>
+      <w:r>
+        <w:t>“</w:t>
+      </w:r>
+    </w:p>
+    <w:p>
+      <w:pPr>
+        <w:rPr>
+          <w:color w:val="FFFFFF" w:themeColor="background1"/>
+        </w:rPr>
+      </w:pPr>
+      <w:r>
+        <w:rPr>
+          <w:color w:val="FFFFFF" w:themeColor="background1"/>
+          <w:highlight w:val="black"/>
+        </w:rPr>
+        <w:t>[INPUT NEEDED]</w:t>
       </w:r>
     </w:p>
     <w:p>
@@ -683,10 +1942,10 @@
 <file path=word/numbering.xml><?xml version="1.0" encoding="utf-8"?>
 <w:numbering xmlns:wpc="http://schemas.microsoft.com/office/word/2010/wordprocessingCanvas" xmlns:cx="http://schemas.microsoft.com/office/drawing/2014/chartex" xmlns:cx1="http://schemas.microsoft.com/office/drawing/2015/9/8/chartex" xmlns:cx2="http://schemas.microsoft.com/office/drawing/2015/10/21/chartex" xmlns:cx3="http://schemas.microsoft.com/office/drawing/2016/5/9/chartex" xmlns:cx4="http://schemas.microsoft.com/office/drawing/2016/5/10/chartex" xmlns:cx5="http://schemas.microsoft.com/office/drawing/2016/5/11/chartex" xmlns:cx6="http://schemas.microsoft.com/office/drawing/2016/5/12/chartex" xmlns:cx7="http://schemas.microsoft.com/office/drawing/2016/5/13/chartex" xmlns:cx8="http://schemas.microsoft.com/office/drawing/2016/5/14/chartex" xmlns:mc="http://schemas.openxmlformats.org/markup-compatibility/2006" xmlns:aink="http://schemas.microsoft.com/office/drawing/2016/ink" xmlns:am3d="http://schemas.microsoft.com/office/drawing/2017/model3d" xmlns:o="urn:schemas-microsoft-com:office:office" xmlns:oel="http://schemas.microsoft.com/office/2019/extlst" xmlns:r="http://schemas.openxmlformats.org/officeDocument/2006/relationships" xmlns:m="http://schemas.openxmlformats.org/officeDocument/2006/math" xmlns:v="urn:schemas-microsoft-com:vml" xmlns:wp14="http://schemas.microsoft.com/office/word/2010/wordprocessingDrawing" xmlns:wp="http://schemas.openxmlformats.org/drawingml/2006/wordprocessingDrawing" xmlns:w10="urn:schemas-microsoft-com:office:word" xmlns:w="http://schemas.openxmlformats.org/wordprocessingml/2006/main" xmlns:w14="http://schemas.microsoft.com/office/word/2010/wordml" xmlns:w15="http://schemas.microsoft.com/office/word/2012/wordml" xmlns:w16cex="http://schemas.microsoft.com/office/word/2018/wordml/cex" xmlns:w16cid="http://schemas.microsoft.com/office/word/2016/wordml/cid" xmlns:w16="http://schemas.microsoft.com/office/word/2018/wordml" xmlns:w16sdtdh="http://schemas.microsoft.com/office/word/2020/wordml/sdtdatahash" xmlns:w16se="http://schemas.microsoft.com/office/word/2015/wordml/symex" xmlns:wpg="http://schemas.microsoft.com/office/word/2010/wordprocessingGroup" xmlns:wpi="http://schemas.microsoft.com/office/word/2010/wordprocessingInk" xmlns:wne="http://schemas.microsoft.com/office/word/2006/wordml" xmlns:wps="http://schemas.microsoft.com/office/word/2010/wordprocessingShape" mc:Ignorable="w14 w15 w16se w16cid w16 w16cex w16sdtdh wp14">
   <w:abstractNum w:abstractNumId="0" w15:restartNumberingAfterBreak="0">
-    <w:nsid w:val="59B4064B"/>
+    <w:nsid w:val="07B14C63"/>
     <w:multiLevelType w:val="hybridMultilevel"/>
-    <w:tmpl w:val="D3343056"/>
-    <w:lvl w:ilvl="0" w:tplc="17D81B6E">
+    <w:tmpl w:val="DC6E2A04"/>
+    <w:lvl w:ilvl="0" w:tplc="59E4FFAA">
       <w:numFmt w:val="bullet"/>
       <w:lvlText w:val="-"/>
       <w:lvlJc w:val="left"/>
@@ -795,10 +2054,10 @@
     </w:lvl>
   </w:abstractNum>
   <w:abstractNum w:abstractNumId="1" w15:restartNumberingAfterBreak="0">
-    <w:nsid w:val="68F957BE"/>
+    <w:nsid w:val="59B4064B"/>
     <w:multiLevelType w:val="hybridMultilevel"/>
-    <w:tmpl w:val="5DC269A4"/>
-    <w:lvl w:ilvl="0" w:tplc="6BAE7C4E">
+    <w:tmpl w:val="D3343056"/>
+    <w:lvl w:ilvl="0" w:tplc="17D81B6E">
       <w:numFmt w:val="bullet"/>
       <w:lvlText w:val="-"/>
       <w:lvlJc w:val="left"/>
@@ -906,10 +2165,125 @@
       </w:rPr>
     </w:lvl>
   </w:abstractNum>
+  <w:abstractNum w:abstractNumId="2" w15:restartNumberingAfterBreak="0">
+    <w:nsid w:val="68F957BE"/>
+    <w:multiLevelType w:val="hybridMultilevel"/>
+    <w:tmpl w:val="5DC269A4"/>
+    <w:lvl w:ilvl="0" w:tplc="6BAE7C4E">
+      <w:numFmt w:val="bullet"/>
+      <w:lvlText w:val="-"/>
+      <w:lvlJc w:val="left"/>
+      <w:pPr>
+        <w:ind w:left="720" w:hanging="360"/>
+      </w:pPr>
+      <w:rPr>
+        <w:rFonts w:ascii="Calibri" w:eastAsiaTheme="minorHAnsi" w:hAnsi="Calibri" w:cs="Calibri" w:hint="default"/>
+      </w:rPr>
+    </w:lvl>
+    <w:lvl w:ilvl="1" w:tplc="0C070003" w:tentative="1">
+      <w:start w:val="1"/>
+      <w:numFmt w:val="bullet"/>
+      <w:lvlText w:val="o"/>
+      <w:lvlJc w:val="left"/>
+      <w:pPr>
+        <w:ind w:left="1440" w:hanging="360"/>
+      </w:pPr>
+      <w:rPr>
+        <w:rFonts w:ascii="Courier New" w:hAnsi="Courier New" w:cs="Courier New" w:hint="default"/>
+      </w:rPr>
+    </w:lvl>
+    <w:lvl w:ilvl="2" w:tplc="0C070005" w:tentative="1">
+      <w:start w:val="1"/>
+      <w:numFmt w:val="bullet"/>
+      <w:lvlText w:val=""/>
+      <w:lvlJc w:val="left"/>
+      <w:pPr>
+        <w:ind w:left="2160" w:hanging="360"/>
+      </w:pPr>
+      <w:rPr>
+        <w:rFonts w:ascii="Wingdings" w:hAnsi="Wingdings" w:hint="default"/>
+      </w:rPr>
+    </w:lvl>
+    <w:lvl w:ilvl="3" w:tplc="0C070001" w:tentative="1">
+      <w:start w:val="1"/>
+      <w:numFmt w:val="bullet"/>
+      <w:lvlText w:val=""/>
+      <w:lvlJc w:val="left"/>
+      <w:pPr>
+        <w:ind w:left="2880" w:hanging="360"/>
+      </w:pPr>
+      <w:rPr>
+        <w:rFonts w:ascii="Symbol" w:hAnsi="Symbol" w:hint="default"/>
+      </w:rPr>
+    </w:lvl>
+    <w:lvl w:ilvl="4" w:tplc="0C070003" w:tentative="1">
+      <w:start w:val="1"/>
+      <w:numFmt w:val="bullet"/>
+      <w:lvlText w:val="o"/>
+      <w:lvlJc w:val="left"/>
+      <w:pPr>
+        <w:ind w:left="3600" w:hanging="360"/>
+      </w:pPr>
+      <w:rPr>
+        <w:rFonts w:ascii="Courier New" w:hAnsi="Courier New" w:cs="Courier New" w:hint="default"/>
+      </w:rPr>
+    </w:lvl>
+    <w:lvl w:ilvl="5" w:tplc="0C070005" w:tentative="1">
+      <w:start w:val="1"/>
+      <w:numFmt w:val="bullet"/>
+      <w:lvlText w:val=""/>
+      <w:lvlJc w:val="left"/>
+      <w:pPr>
+        <w:ind w:left="4320" w:hanging="360"/>
+      </w:pPr>
+      <w:rPr>
+        <w:rFonts w:ascii="Wingdings" w:hAnsi="Wingdings" w:hint="default"/>
+      </w:rPr>
+    </w:lvl>
+    <w:lvl w:ilvl="6" w:tplc="0C070001" w:tentative="1">
+      <w:start w:val="1"/>
+      <w:numFmt w:val="bullet"/>
+      <w:lvlText w:val=""/>
+      <w:lvlJc w:val="left"/>
+      <w:pPr>
+        <w:ind w:left="5040" w:hanging="360"/>
+      </w:pPr>
+      <w:rPr>
+        <w:rFonts w:ascii="Symbol" w:hAnsi="Symbol" w:hint="default"/>
+      </w:rPr>
+    </w:lvl>
+    <w:lvl w:ilvl="7" w:tplc="0C070003" w:tentative="1">
+      <w:start w:val="1"/>
+      <w:numFmt w:val="bullet"/>
+      <w:lvlText w:val="o"/>
+      <w:lvlJc w:val="left"/>
+      <w:pPr>
+        <w:ind w:left="5760" w:hanging="360"/>
+      </w:pPr>
+      <w:rPr>
+        <w:rFonts w:ascii="Courier New" w:hAnsi="Courier New" w:cs="Courier New" w:hint="default"/>
+      </w:rPr>
+    </w:lvl>
+    <w:lvl w:ilvl="8" w:tplc="0C070005" w:tentative="1">
+      <w:start w:val="1"/>
+      <w:numFmt w:val="bullet"/>
+      <w:lvlText w:val=""/>
+      <w:lvlJc w:val="left"/>
+      <w:pPr>
+        <w:ind w:left="6480" w:hanging="360"/>
+      </w:pPr>
+      <w:rPr>
+        <w:rFonts w:ascii="Wingdings" w:hAnsi="Wingdings" w:hint="default"/>
+      </w:rPr>
+    </w:lvl>
+  </w:abstractNum>
   <w:num w:numId="1" w16cid:durableId="1199972788">
+    <w:abstractNumId w:val="2"/>
+  </w:num>
+  <w:num w:numId="2" w16cid:durableId="682971051">
     <w:abstractNumId w:val="1"/>
   </w:num>
-  <w:num w:numId="2" w16cid:durableId="682971051">
+  <w:num w:numId="3" w16cid:durableId="891766482">
     <w:abstractNumId w:val="0"/>
   </w:num>
 </w:numbering>
@@ -1313,7 +2687,7 @@
   <w:style w:type="paragraph" w:default="1" w:styleId="Standard">
     <w:name w:val="Normal"/>
     <w:qFormat/>
-    <w:rsid w:val="00FD4C5B"/>
+    <w:rsid w:val="00BA5DB8"/>
   </w:style>
   <w:style w:type="paragraph" w:styleId="berschrift1">
     <w:name w:val="heading 1"/>
@@ -1454,6 +2828,41 @@
       <w:kern w:val="28"/>
       <w:sz w:val="56"/>
       <w:szCs w:val="56"/>
+    </w:rPr>
+  </w:style>
+  <w:style w:type="character" w:styleId="Hyperlink">
+    <w:name w:val="Hyperlink"/>
+    <w:basedOn w:val="Absatz-Standardschriftart"/>
+    <w:uiPriority w:val="99"/>
+    <w:unhideWhenUsed/>
+    <w:rsid w:val="00322F72"/>
+    <w:rPr>
+      <w:color w:val="0000FF"/>
+      <w:u w:val="single"/>
+    </w:rPr>
+  </w:style>
+  <w:style w:type="character" w:styleId="NichtaufgelsteErwhnung">
+    <w:name w:val="Unresolved Mention"/>
+    <w:basedOn w:val="Absatz-Standardschriftart"/>
+    <w:uiPriority w:val="99"/>
+    <w:semiHidden/>
+    <w:unhideWhenUsed/>
+    <w:rsid w:val="00E1251E"/>
+    <w:rPr>
+      <w:color w:val="605E5C"/>
+      <w:shd w:val="clear" w:color="auto" w:fill="E1DFDD"/>
+    </w:rPr>
+  </w:style>
+  <w:style w:type="character" w:styleId="BesuchterLink">
+    <w:name w:val="FollowedHyperlink"/>
+    <w:basedOn w:val="Absatz-Standardschriftart"/>
+    <w:uiPriority w:val="99"/>
+    <w:semiHidden/>
+    <w:unhideWhenUsed/>
+    <w:rsid w:val="00875CE1"/>
+    <w:rPr>
+      <w:color w:val="954F72" w:themeColor="followedHyperlink"/>
+      <w:u w:val="single"/>
     </w:rPr>
   </w:style>
 </w:styles>

</xml_diff>

<commit_message>
Update Drehbuch und PPTX
</commit_message>
<xml_diff>
--- a/video/Drehbuch.docx
+++ b/video/Drehbuch.docx
@@ -360,16 +360,48 @@
         <w:t>Stopp!</w:t>
       </w:r>
       <w:r>
-        <w:t xml:space="preserve"> Ungefähr so</w:t>
-      </w:r>
-      <w:r>
         <w:t xml:space="preserve"> </w:t>
       </w:r>
       <w:r>
-        <w:t xml:space="preserve">sieht die Zukunft </w:t>
-      </w:r>
-      <w:r>
-        <w:t>für viele aus. Aber das muss nicht stimmen! Wir haben viel überlegt und</w:t>
+        <w:t>Stopp! Stopp! Wenn wir ehrlich sind</w:t>
+      </w:r>
+      <w:r>
+        <w:t xml:space="preserve"> - </w:t>
+      </w:r>
+      <w:r>
+        <w:t>und ich meine wirklich ehrlich</w:t>
+      </w:r>
+      <w:r>
+        <w:t xml:space="preserve"> - u</w:t>
+      </w:r>
+      <w:r>
+        <w:t>ngefähr so</w:t>
+      </w:r>
+      <w:r>
+        <w:t xml:space="preserve"> </w:t>
+      </w:r>
+      <w:r>
+        <w:t>stellen sich</w:t>
+      </w:r>
+      <w:r>
+        <w:t xml:space="preserve"> die </w:t>
+      </w:r>
+      <w:proofErr w:type="gramStart"/>
+      <w:r>
+        <w:t>Meisten</w:t>
+      </w:r>
+      <w:proofErr w:type="gramEnd"/>
+      <w:r>
+        <w:t xml:space="preserve"> die </w:t>
+      </w:r>
+      <w:r>
+        <w:t xml:space="preserve">Zukunft </w:t>
+      </w:r>
+      <w:r>
+        <w:t>vor</w:t>
+      </w:r>
+      <w:r>
+        <w:t>. Aber das muss nicht stimmen! Wir haben viel überlegt und</w:t>
       </w:r>
       <w:r>
         <w:t xml:space="preserve"> folgendes </w:t>
@@ -462,6 +494,7 @@
     </w:p>
     <w:p>
       <w:r>
+        <w:lastRenderedPageBreak/>
         <w:t xml:space="preserve">Hallo, wir sind </w:t>
       </w:r>
       <w:r>
@@ -592,22 +625,82 @@
     </w:p>
     <w:p>
       <w:r>
+        <w:rPr>
+          <w:highlight w:val="magenta"/>
+        </w:rPr>
         <w:t xml:space="preserve">Im Zuge des Projektes haben wir </w:t>
       </w:r>
       <w:r>
-        <w:t>an unserer Schule eine Umfrage unter 1300 Schüler</w:t>
-      </w:r>
-      <w:r>
+        <w:rPr>
+          <w:highlight w:val="magenta"/>
+        </w:rPr>
+        <w:t xml:space="preserve">an </w:t>
+      </w:r>
+      <w:r>
+        <w:rPr>
+          <w:highlight w:val="magenta"/>
+        </w:rPr>
+        <w:t>der HTL Leon</w:t>
+      </w:r>
+      <w:r>
+        <w:rPr>
+          <w:highlight w:val="magenta"/>
+        </w:rPr>
+        <w:t>ding</w:t>
+      </w:r>
+      <w:r>
+        <w:rPr>
+          <w:highlight w:val="magenta"/>
+        </w:rPr>
+        <w:t xml:space="preserve"> eine Umfrage unter 1300 Schüler</w:t>
+      </w:r>
+      <w:r>
+        <w:rPr>
+          <w:highlight w:val="magenta"/>
+        </w:rPr>
         <w:t>*innen</w:t>
       </w:r>
       <w:r>
+        <w:rPr>
+          <w:highlight w:val="magenta"/>
+        </w:rPr>
         <w:t xml:space="preserve"> </w:t>
       </w:r>
       <w:r>
+        <w:rPr>
+          <w:highlight w:val="magenta"/>
+        </w:rPr>
         <w:t>durchgeführt,</w:t>
       </w:r>
       <w:r>
-        <w:t xml:space="preserve"> um herauszufinden wie sich die HTL-Schüler*innen das Wohnen in der Zukunft vorstellen.</w:t>
+        <w:rPr>
+          <w:highlight w:val="magenta"/>
+        </w:rPr>
+        <w:t xml:space="preserve"> um herauszufinden wie sich di</w:t>
+      </w:r>
+      <w:r>
+        <w:rPr>
+          <w:highlight w:val="magenta"/>
+        </w:rPr>
+        <w:t xml:space="preserve">e </w:t>
+      </w:r>
+      <w:r>
+        <w:rPr>
+          <w:highlight w:val="magenta"/>
+        </w:rPr>
+        <w:t>HTL das Wohnen in der Zukunft vorstell</w:t>
+      </w:r>
+      <w:r>
+        <w:rPr>
+          <w:highlight w:val="magenta"/>
+        </w:rPr>
+        <w:t>t</w:t>
+      </w:r>
+      <w:r>
+        <w:rPr>
+          <w:highlight w:val="magenta"/>
+        </w:rPr>
+        <w:t>.</w:t>
       </w:r>
     </w:p>
     <w:p>
@@ -648,12 +741,23 @@
       </w:r>
     </w:p>
     <w:p>
-      <w:r>
+      <w:pPr>
+        <w:rPr>
+          <w:highlight w:val="magenta"/>
+        </w:rPr>
+      </w:pPr>
+      <w:r>
+        <w:rPr>
+          <w:highlight w:val="magenta"/>
+        </w:rPr>
         <w:t>Unter diesem QR-Code kann die Umfrage erreicht werden. Dabei ging es um verschiedene Fragestellungen bezüglich der freien Vorstellung des zukünftigen Wohnens und der derzeitigen Wohn- und Mobilitätssituation.</w:t>
       </w:r>
     </w:p>
     <w:p>
       <w:r>
+        <w:rPr>
+          <w:highlight w:val="magenta"/>
+        </w:rPr>
         <w:t>Daraus resultierend haben sich folgende Aspekte ergeben.</w:t>
       </w:r>
     </w:p>
@@ -670,10 +774,7 @@
         <w:pStyle w:val="berschrift2"/>
       </w:pPr>
       <w:r>
-        <w:t>Konzept</w:t>
-      </w:r>
-      <w:r>
-        <w:t>a</w:t>
+        <w:t>Konzepta</w:t>
       </w:r>
       <w:r>
         <w:t>spekte</w:t>
@@ -691,65 +792,103 @@
       <w:pPr>
         <w:rPr>
           <w:b/>
+          <w:highlight w:val="darkGray"/>
         </w:rPr>
       </w:pPr>
       <w:r>
         <w:rPr>
           <w:b/>
+          <w:highlight w:val="darkGray"/>
         </w:rPr>
         <w:t>Übersicht</w:t>
       </w:r>
     </w:p>
     <w:p>
       <w:r>
+        <w:rPr>
+          <w:highlight w:val="darkGray"/>
+        </w:rPr>
         <w:t>Wohnen 2050</w:t>
       </w:r>
       <w:r>
+        <w:rPr>
+          <w:highlight w:val="darkGray"/>
+        </w:rPr>
         <w:br/>
         <w:t>- Nachhaltig</w:t>
       </w:r>
       <w:r>
+        <w:rPr>
+          <w:highlight w:val="darkGray"/>
+        </w:rPr>
         <w:br/>
-      </w:r>
-      <w:r>
-        <w:lastRenderedPageBreak/>
         <w:t>- Min. C02-neutral</w:t>
       </w:r>
       <w:r>
+        <w:rPr>
+          <w:highlight w:val="darkGray"/>
+        </w:rPr>
         <w:br/>
         <w:t>- Energiespeicher (</w:t>
       </w:r>
       <w:r>
+        <w:rPr>
+          <w:highlight w:val="darkGray"/>
+        </w:rPr>
         <w:t>später Einspieler)</w:t>
       </w:r>
       <w:r>
+        <w:rPr>
+          <w:highlight w:val="darkGray"/>
+        </w:rPr>
         <w:br/>
         <w:t xml:space="preserve">- Urban </w:t>
       </w:r>
       <w:proofErr w:type="spellStart"/>
       <w:r>
+        <w:rPr>
+          <w:highlight w:val="darkGray"/>
+        </w:rPr>
         <w:t>Gardening</w:t>
       </w:r>
       <w:proofErr w:type="spellEnd"/>
       <w:r>
+        <w:rPr>
+          <w:highlight w:val="darkGray"/>
+        </w:rPr>
         <w:t xml:space="preserve"> (später Einspieler) </w:t>
       </w:r>
       <w:r>
+        <w:rPr>
+          <w:highlight w:val="darkGray"/>
+        </w:rPr>
         <w:br/>
         <w:t xml:space="preserve">- </w:t>
       </w:r>
       <w:r>
+        <w:rPr>
+          <w:highlight w:val="darkGray"/>
+        </w:rPr>
         <w:t>Big Data (später Einspieler)</w:t>
       </w:r>
       <w:r>
+        <w:rPr>
+          <w:highlight w:val="darkGray"/>
+        </w:rPr>
         <w:br/>
         <w:t>- Mobilität</w:t>
       </w:r>
     </w:p>
     <w:p>
+      <w:pPr>
+        <w:rPr>
+          <w:lang w:val="en-US"/>
+        </w:rPr>
+      </w:pPr>
       <w:r>
         <w:rPr>
           <w:highlight w:val="yellow"/>
+          <w:lang w:val="en-US"/>
         </w:rPr>
         <w:t>[/FOLIE]</w:t>
       </w:r>
@@ -758,25 +897,474 @@
       <w:pPr>
         <w:rPr>
           <w:highlight w:val="cyan"/>
+          <w:lang w:val="en-US"/>
         </w:rPr>
       </w:pPr>
       <w:r>
         <w:rPr>
           <w:highlight w:val="cyan"/>
-        </w:rPr>
+          <w:lang w:val="en-US"/>
+        </w:rPr>
+        <w:lastRenderedPageBreak/>
         <w:t>[TEXT]</w:t>
       </w:r>
     </w:p>
     <w:p>
       <w:pPr>
-        <w:rPr>
-          <w:color w:val="FFFFFF" w:themeColor="background1"/>
+        <w:spacing w:after="0" w:line="257" w:lineRule="auto"/>
+        <w:rPr>
+          <w:rFonts w:ascii="Calibri" w:eastAsia="Calibri" w:hAnsi="Calibri" w:cs="Calibri"/>
+          <w:b/>
+        </w:rPr>
+      </w:pPr>
+      <w:r>
+        <w:rPr>
+          <w:rFonts w:ascii="Calibri" w:eastAsia="Calibri" w:hAnsi="Calibri" w:cs="Calibri"/>
+          <w:b/>
+          <w:bCs/>
+        </w:rPr>
+        <w:t>Einleitung</w:t>
+      </w:r>
+    </w:p>
+    <w:p>
+      <w:pPr>
+        <w:spacing w:after="0" w:line="257" w:lineRule="auto"/>
+      </w:pPr>
+      <w:r>
+        <w:rPr>
+          <w:rFonts w:ascii="Calibri" w:eastAsia="Calibri" w:hAnsi="Calibri" w:cs="Calibri"/>
+        </w:rPr>
+        <w:t>Wie die Umfrage zeigt, sind Schülern der HTL-Leonding folgende Punkte wichtig:</w:t>
+      </w:r>
+    </w:p>
+    <w:p>
+      <w:pPr>
+        <w:spacing w:after="0" w:line="257" w:lineRule="auto"/>
+      </w:pPr>
+      <w:r>
+        <w:rPr>
+          <w:rFonts w:ascii="Calibri" w:eastAsia="Calibri" w:hAnsi="Calibri" w:cs="Calibri"/>
+        </w:rPr>
+        <w:t xml:space="preserve"> </w:t>
+      </w:r>
+    </w:p>
+    <w:p>
+      <w:pPr>
+        <w:spacing w:after="0" w:line="257" w:lineRule="auto"/>
+        <w:rPr>
+          <w:rFonts w:ascii="Calibri" w:eastAsia="Calibri" w:hAnsi="Calibri" w:cs="Calibri"/>
+          <w:b/>
+        </w:rPr>
+      </w:pPr>
+      <w:r>
+        <w:rPr>
+          <w:rFonts w:ascii="Calibri" w:eastAsia="Calibri" w:hAnsi="Calibri" w:cs="Calibri"/>
+          <w:b/>
+          <w:bCs/>
+        </w:rPr>
+        <w:t>Nachhaltigkeit</w:t>
+      </w:r>
+    </w:p>
+    <w:p>
+      <w:pPr>
+        <w:spacing w:after="0" w:line="257" w:lineRule="auto"/>
+      </w:pPr>
+      <w:r>
+        <w:rPr>
+          <w:rFonts w:ascii="Calibri" w:eastAsia="Calibri" w:hAnsi="Calibri" w:cs="Calibri"/>
+        </w:rPr>
+        <w:t xml:space="preserve">Wir von </w:t>
+      </w:r>
+      <w:proofErr w:type="spellStart"/>
+      <w:r>
+        <w:rPr>
+          <w:rFonts w:ascii="Calibri" w:eastAsia="Calibri" w:hAnsi="Calibri" w:cs="Calibri"/>
+        </w:rPr>
+        <w:t>LeoTOPIA</w:t>
+      </w:r>
+      <w:proofErr w:type="spellEnd"/>
+      <w:r>
+        <w:rPr>
+          <w:rFonts w:ascii="Calibri" w:eastAsia="Calibri" w:hAnsi="Calibri" w:cs="Calibri"/>
+        </w:rPr>
+        <w:t xml:space="preserve"> setzen auf ein nachhaltigeres Leben durch innovative technische Lösungen, die einen im Alltag unterstützen. Zum Beispiel ein </w:t>
+      </w:r>
+      <w:proofErr w:type="gramStart"/>
+      <w:r>
+        <w:rPr>
+          <w:rFonts w:ascii="Calibri" w:eastAsia="Calibri" w:hAnsi="Calibri" w:cs="Calibri"/>
+        </w:rPr>
+        <w:t>KI System</w:t>
+      </w:r>
+      <w:proofErr w:type="gramEnd"/>
+      <w:r>
+        <w:rPr>
+          <w:rFonts w:ascii="Calibri" w:eastAsia="Calibri" w:hAnsi="Calibri" w:cs="Calibri"/>
+        </w:rPr>
+        <w:t xml:space="preserve"> zum optimieren des Energieverbrauchs.</w:t>
+      </w:r>
+    </w:p>
+    <w:p>
+      <w:pPr>
+        <w:spacing w:after="0" w:line="257" w:lineRule="auto"/>
+      </w:pPr>
+      <w:r>
+        <w:rPr>
+          <w:rFonts w:ascii="Calibri" w:eastAsia="Calibri" w:hAnsi="Calibri" w:cs="Calibri"/>
+          <w:b/>
+          <w:bCs/>
+        </w:rPr>
+        <w:t xml:space="preserve"> </w:t>
+      </w:r>
+    </w:p>
+    <w:p>
+      <w:pPr>
+        <w:spacing w:after="0" w:line="257" w:lineRule="auto"/>
+      </w:pPr>
+      <w:r>
+        <w:rPr>
+          <w:rFonts w:ascii="Calibri" w:eastAsia="Calibri" w:hAnsi="Calibri" w:cs="Calibri"/>
+          <w:b/>
+          <w:bCs/>
+        </w:rPr>
+        <w:t>Min. Co2 Neutral</w:t>
+      </w:r>
+    </w:p>
+    <w:p>
+      <w:pPr>
+        <w:spacing w:after="0" w:line="257" w:lineRule="auto"/>
+      </w:pPr>
+      <w:r>
+        <w:rPr>
+          <w:rFonts w:ascii="Calibri" w:eastAsia="Calibri" w:hAnsi="Calibri" w:cs="Calibri"/>
+        </w:rPr>
+        <w:t>Ein weiterer wichtiger Punkt für unsere Kollege*innen ist die Co2 Neutralität – doch das ist uns nicht genug! Wir wollen Co2 negativ sein, also mehr Co2 aus der Atmosphäre ziehen als wir produzieren.</w:t>
+      </w:r>
+    </w:p>
+    <w:p>
+      <w:pPr>
+        <w:spacing w:after="0" w:line="257" w:lineRule="auto"/>
+      </w:pPr>
+      <w:r>
+        <w:rPr>
+          <w:rFonts w:ascii="Calibri" w:eastAsia="Calibri" w:hAnsi="Calibri" w:cs="Calibri"/>
+          <w:b/>
+          <w:bCs/>
+        </w:rPr>
+        <w:t xml:space="preserve"> </w:t>
+      </w:r>
+    </w:p>
+    <w:p>
+      <w:pPr>
+        <w:spacing w:after="0" w:line="257" w:lineRule="auto"/>
+        <w:rPr>
+          <w:rFonts w:ascii="Calibri" w:eastAsia="Calibri" w:hAnsi="Calibri" w:cs="Calibri"/>
+          <w:b/>
+        </w:rPr>
+      </w:pPr>
+      <w:r>
+        <w:rPr>
+          <w:rFonts w:ascii="Calibri" w:eastAsia="Calibri" w:hAnsi="Calibri" w:cs="Calibri"/>
+          <w:b/>
+          <w:bCs/>
+        </w:rPr>
+        <w:t>Mobilität</w:t>
+      </w:r>
+    </w:p>
+    <w:p>
+      <w:pPr>
+        <w:spacing w:after="0" w:line="257" w:lineRule="auto"/>
+      </w:pPr>
+      <w:r>
+        <w:rPr>
+          <w:rFonts w:ascii="Calibri" w:eastAsia="Calibri" w:hAnsi="Calibri" w:cs="Calibri"/>
+        </w:rPr>
+        <w:t>Die Mobilität beschäftig auch viele Menschen 2050, in Zukunft müssen wir den Öffentlichen Verkehr deutlich ausbauen, mehr Güter auf der Schiene transportieren, unsere privaten PKWs reduzieren und umweltfreundlichere Antriebe konstruieren.</w:t>
+      </w:r>
+    </w:p>
+    <w:p>
+      <w:pPr>
+        <w:spacing w:after="0" w:line="257" w:lineRule="auto"/>
+      </w:pPr>
+      <w:r>
+        <w:rPr>
+          <w:rFonts w:ascii="Calibri" w:eastAsia="Calibri" w:hAnsi="Calibri" w:cs="Calibri"/>
+          <w:b/>
+          <w:bCs/>
+        </w:rPr>
+        <w:t xml:space="preserve"> </w:t>
+      </w:r>
+    </w:p>
+    <w:p>
+      <w:pPr>
+        <w:spacing w:after="0" w:line="257" w:lineRule="auto"/>
+      </w:pPr>
+      <w:r>
+        <w:rPr>
+          <w:rFonts w:ascii="Calibri" w:eastAsia="Calibri" w:hAnsi="Calibri" w:cs="Calibri"/>
+          <w:b/>
+          <w:bCs/>
+        </w:rPr>
+        <w:t>--- kurze Einleitungen ---</w:t>
+      </w:r>
+    </w:p>
+    <w:p>
+      <w:pPr>
+        <w:spacing w:after="0" w:line="257" w:lineRule="auto"/>
+      </w:pPr>
+      <w:r>
+        <w:rPr>
+          <w:rFonts w:ascii="Calibri" w:eastAsia="Calibri" w:hAnsi="Calibri" w:cs="Calibri"/>
+          <w:b/>
+          <w:bCs/>
+        </w:rPr>
+        <w:t xml:space="preserve"> </w:t>
+      </w:r>
+    </w:p>
+    <w:p>
+      <w:pPr>
+        <w:spacing w:after="0" w:line="257" w:lineRule="auto"/>
+      </w:pPr>
+      <w:r>
+        <w:rPr>
+          <w:rFonts w:ascii="Calibri" w:eastAsia="Calibri" w:hAnsi="Calibri" w:cs="Calibri"/>
+          <w:b/>
+          <w:bCs/>
+        </w:rPr>
+        <w:t xml:space="preserve">Urban </w:t>
+      </w:r>
+      <w:proofErr w:type="spellStart"/>
+      <w:r>
+        <w:rPr>
+          <w:rFonts w:ascii="Calibri" w:eastAsia="Calibri" w:hAnsi="Calibri" w:cs="Calibri"/>
+          <w:b/>
+          <w:bCs/>
+        </w:rPr>
+        <w:t>Gardening</w:t>
+      </w:r>
+      <w:proofErr w:type="spellEnd"/>
+    </w:p>
+    <w:p>
+      <w:pPr>
+        <w:spacing w:after="0" w:line="257" w:lineRule="auto"/>
+      </w:pPr>
+      <w:r>
+        <w:rPr>
+          <w:rFonts w:ascii="Calibri" w:eastAsia="Calibri" w:hAnsi="Calibri" w:cs="Calibri"/>
+        </w:rPr>
+        <w:t>Wie gestalten wir unsere Gärten oder Parks in den Städten und wie verbessern wir dadurch die Luftqualität?</w:t>
+      </w:r>
+    </w:p>
+    <w:p>
+      <w:pPr>
+        <w:spacing w:after="0" w:line="257" w:lineRule="auto"/>
+        <w:rPr>
+          <w:rFonts w:ascii="Calibri" w:eastAsia="Calibri" w:hAnsi="Calibri" w:cs="Calibri"/>
+        </w:rPr>
+      </w:pPr>
+      <w:r>
+        <w:rPr>
+          <w:rFonts w:ascii="Calibri" w:eastAsia="Calibri" w:hAnsi="Calibri" w:cs="Calibri"/>
+        </w:rPr>
+        <w:t>--&gt; Benji Einspieler</w:t>
+      </w:r>
+    </w:p>
+    <w:p>
+      <w:pPr>
+        <w:spacing w:after="0" w:line="257" w:lineRule="auto"/>
+      </w:pPr>
+      <w:r>
+        <w:rPr>
+          <w:rFonts w:ascii="Calibri" w:eastAsia="Calibri" w:hAnsi="Calibri" w:cs="Calibri"/>
+          <w:b/>
+          <w:bCs/>
+        </w:rPr>
+        <w:t xml:space="preserve"> </w:t>
+      </w:r>
+    </w:p>
+    <w:p>
+      <w:pPr>
+        <w:spacing w:after="0" w:line="257" w:lineRule="auto"/>
+        <w:rPr>
+          <w:rFonts w:ascii="Calibri" w:eastAsia="Calibri" w:hAnsi="Calibri" w:cs="Calibri"/>
+          <w:b/>
+        </w:rPr>
+      </w:pPr>
+      <w:r>
+        <w:rPr>
+          <w:rFonts w:ascii="Calibri" w:eastAsia="Calibri" w:hAnsi="Calibri" w:cs="Calibri"/>
+          <w:b/>
+          <w:bCs/>
+        </w:rPr>
+        <w:t>Energiespeicher</w:t>
+      </w:r>
+    </w:p>
+    <w:p>
+      <w:pPr>
+        <w:spacing w:after="0" w:line="257" w:lineRule="auto"/>
+      </w:pPr>
+      <w:r>
+        <w:rPr>
+          <w:rFonts w:ascii="Calibri" w:eastAsia="Calibri" w:hAnsi="Calibri" w:cs="Calibri"/>
+        </w:rPr>
+        <w:t xml:space="preserve">Wie können wir effizient Energie über einen längeren Zeitraum Speichen und nutzen? </w:t>
+      </w:r>
+    </w:p>
+    <w:p>
+      <w:pPr>
+        <w:spacing w:after="0" w:line="257" w:lineRule="auto"/>
+        <w:rPr>
+          <w:rFonts w:ascii="Calibri" w:eastAsia="Calibri" w:hAnsi="Calibri" w:cs="Calibri"/>
+        </w:rPr>
+      </w:pPr>
+      <w:r>
+        <w:rPr>
+          <w:rFonts w:ascii="Calibri" w:eastAsia="Calibri" w:hAnsi="Calibri" w:cs="Calibri"/>
+        </w:rPr>
+        <w:t>--&gt; Simon Einspieler</w:t>
+      </w:r>
+    </w:p>
+    <w:p>
+      <w:pPr>
+        <w:spacing w:after="0" w:line="257" w:lineRule="auto"/>
+        <w:rPr>
+          <w:rFonts w:ascii="Calibri" w:eastAsia="Calibri" w:hAnsi="Calibri" w:cs="Calibri"/>
+        </w:rPr>
+      </w:pPr>
+    </w:p>
+    <w:p>
+      <w:pPr>
+        <w:spacing w:after="0"/>
+        <w:rPr>
+          <w:rFonts w:ascii="Calibri" w:eastAsia="Calibri" w:hAnsi="Calibri" w:cs="Calibri"/>
+          <w:b/>
+          <w:bCs/>
+        </w:rPr>
+      </w:pPr>
+      <w:r>
+        <w:rPr>
+          <w:rFonts w:ascii="Calibri" w:eastAsia="Calibri" w:hAnsi="Calibri" w:cs="Calibri"/>
+          <w:b/>
+          <w:bCs/>
+        </w:rPr>
+        <w:t>Big Data</w:t>
+      </w:r>
+    </w:p>
+    <w:p>
+      <w:pPr>
+        <w:spacing w:after="0" w:line="257" w:lineRule="auto"/>
+      </w:pPr>
+      <w:r>
+        <w:rPr>
+          <w:rFonts w:ascii="Calibri" w:eastAsia="Calibri" w:hAnsi="Calibri" w:cs="Calibri"/>
+        </w:rPr>
+        <w:t xml:space="preserve">In der Zukunft dreht sich alles um Daten, doch wie können wir sie so nutzen, dass wir alle einen Vorteil davon haben, jedoch nicht die Privatsphäre vom einzelnen verletzen? </w:t>
+      </w:r>
+    </w:p>
+    <w:p>
+      <w:pPr>
+        <w:spacing w:after="0" w:line="257" w:lineRule="auto"/>
+      </w:pPr>
+      <w:r>
+        <w:rPr>
+          <w:rFonts w:ascii="Calibri" w:eastAsia="Calibri" w:hAnsi="Calibri" w:cs="Calibri"/>
+        </w:rPr>
+        <w:t>--&gt;</w:t>
+      </w:r>
+      <w:r>
+        <w:rPr>
+          <w:rFonts w:ascii="Calibri" w:eastAsia="Calibri" w:hAnsi="Calibri" w:cs="Calibri"/>
+          <w:lang w:val="de"/>
+        </w:rPr>
+        <w:t xml:space="preserve"> </w:t>
+      </w:r>
+      <w:proofErr w:type="spellStart"/>
+      <w:r>
+        <w:rPr>
+          <w:rFonts w:ascii="Calibri" w:eastAsia="Calibri" w:hAnsi="Calibri" w:cs="Calibri"/>
+          <w:lang w:val="de"/>
+        </w:rPr>
+        <w:t>Arsham</w:t>
+      </w:r>
+      <w:proofErr w:type="spellEnd"/>
+      <w:r>
+        <w:rPr>
+          <w:rFonts w:ascii="Calibri" w:eastAsia="Calibri" w:hAnsi="Calibri" w:cs="Calibri"/>
+          <w:lang w:val="de"/>
+        </w:rPr>
+        <w:t>/Direktor Einspieler</w:t>
+      </w:r>
+      <w:r>
+        <w:rPr>
+          <w:highlight w:val="cyan"/>
+        </w:rPr>
+        <w:t xml:space="preserve"> </w:t>
+      </w:r>
+    </w:p>
+    <w:p>
+      <w:pPr>
+        <w:rPr>
+          <w:highlight w:val="cyan"/>
+        </w:rPr>
+      </w:pPr>
+      <w:r>
+        <w:rPr>
+          <w:highlight w:val="cyan"/>
+        </w:rPr>
+        <w:t>[/TEXT]</w:t>
+      </w:r>
+    </w:p>
+    <w:p>
+      <w:pPr>
+        <w:pStyle w:val="berschrift2"/>
+        <w:rPr>
+          <w:color w:val="FFFFFF" w:themeColor="background1"/>
+          <w:highlight w:val="magenta"/>
+        </w:rPr>
+      </w:pPr>
+      <w:r>
+        <w:rPr>
+          <w:color w:val="FFFFFF" w:themeColor="background1"/>
+          <w:highlight w:val="magenta"/>
+        </w:rPr>
+        <w:t xml:space="preserve">Urban </w:t>
+      </w:r>
+      <w:proofErr w:type="spellStart"/>
+      <w:r>
+        <w:rPr>
+          <w:color w:val="FFFFFF" w:themeColor="background1"/>
+          <w:highlight w:val="magenta"/>
+        </w:rPr>
+        <w:t>Gardening</w:t>
+      </w:r>
+      <w:proofErr w:type="spellEnd"/>
+    </w:p>
+    <w:p>
+      <w:pPr>
+        <w:rPr>
+          <w:lang w:val="en-US"/>
+        </w:rPr>
+      </w:pPr>
+      <w:r>
+        <w:rPr>
+          <w:highlight w:val="yellow"/>
+          <w:lang w:val="en-US"/>
+        </w:rPr>
+        <w:t>[FOLIE]</w:t>
+      </w:r>
+    </w:p>
+    <w:p>
+      <w:pPr>
+        <w:rPr>
+          <w:color w:val="FFFFFF" w:themeColor="background1"/>
+          <w:lang w:val="en-US"/>
         </w:rPr>
       </w:pPr>
       <w:r>
         <w:rPr>
           <w:color w:val="FFFFFF" w:themeColor="background1"/>
           <w:highlight w:val="black"/>
+          <w:lang w:val="en-US"/>
         </w:rPr>
         <w:t>[INPUT NEEDED]</w:t>
       </w:r>
@@ -784,9 +1372,46 @@
     <w:p>
       <w:pPr>
         <w:rPr>
+          <w:lang w:val="en-US"/>
+        </w:rPr>
+      </w:pPr>
+      <w:r>
+        <w:rPr>
+          <w:highlight w:val="yellow"/>
+          <w:lang w:val="en-US"/>
+        </w:rPr>
+        <w:t>[/FOLIE]</w:t>
+      </w:r>
+    </w:p>
+    <w:p>
+      <w:pPr>
+        <w:rPr>
+          <w:lang w:val="en-US"/>
+        </w:rPr>
+      </w:pPr>
+      <w:r>
+        <w:rPr>
           <w:highlight w:val="cyan"/>
-        </w:rPr>
-      </w:pPr>
+          <w:lang w:val="en-US"/>
+        </w:rPr>
+        <w:t>[TEXT]</w:t>
+      </w:r>
+    </w:p>
+    <w:p>
+      <w:pPr>
+        <w:rPr>
+          <w:color w:val="FFFFFF" w:themeColor="background1"/>
+        </w:rPr>
+      </w:pPr>
+      <w:r>
+        <w:rPr>
+          <w:color w:val="FFFFFF" w:themeColor="background1"/>
+          <w:highlight w:val="black"/>
+        </w:rPr>
+        <w:t>[INPUT NEEDED]</w:t>
+      </w:r>
+    </w:p>
+    <w:p>
       <w:r>
         <w:rPr>
           <w:highlight w:val="cyan"/>
@@ -795,31 +1420,6 @@
       </w:r>
     </w:p>
     <w:p>
-      <w:pPr>
-        <w:pStyle w:val="berschrift2"/>
-        <w:rPr>
-          <w:color w:val="FFFFFF" w:themeColor="background1"/>
-          <w:highlight w:val="magenta"/>
-        </w:rPr>
-      </w:pPr>
-      <w:r>
-        <w:rPr>
-          <w:color w:val="FFFFFF" w:themeColor="background1"/>
-          <w:highlight w:val="magenta"/>
-        </w:rPr>
-        <w:t xml:space="preserve">Urban </w:t>
-      </w:r>
-      <w:proofErr w:type="spellStart"/>
-      <w:r>
-        <w:rPr>
-          <w:color w:val="FFFFFF" w:themeColor="background1"/>
-          <w:highlight w:val="magenta"/>
-        </w:rPr>
-        <w:t>Gardening</w:t>
-      </w:r>
-      <w:proofErr w:type="spellEnd"/>
-    </w:p>
-    <w:p>
       <w:r>
         <w:rPr>
           <w:highlight w:val="yellow"/>
@@ -830,66 +1430,6 @@
     <w:p>
       <w:pPr>
         <w:rPr>
-          <w:color w:val="FFFFFF" w:themeColor="background1"/>
-        </w:rPr>
-      </w:pPr>
-      <w:r>
-        <w:rPr>
-          <w:color w:val="FFFFFF" w:themeColor="background1"/>
-          <w:highlight w:val="black"/>
-        </w:rPr>
-        <w:t>[INPUT NEEDED]</w:t>
-      </w:r>
-    </w:p>
-    <w:p>
-      <w:r>
-        <w:rPr>
-          <w:highlight w:val="yellow"/>
-        </w:rPr>
-        <w:t>[/FOLIE]</w:t>
-      </w:r>
-    </w:p>
-    <w:p>
-      <w:r>
-        <w:rPr>
-          <w:highlight w:val="cyan"/>
-        </w:rPr>
-        <w:t>[TEXT]</w:t>
-      </w:r>
-    </w:p>
-    <w:p>
-      <w:pPr>
-        <w:rPr>
-          <w:color w:val="FFFFFF" w:themeColor="background1"/>
-        </w:rPr>
-      </w:pPr>
-      <w:r>
-        <w:rPr>
-          <w:color w:val="FFFFFF" w:themeColor="background1"/>
-          <w:highlight w:val="black"/>
-        </w:rPr>
-        <w:t>[INPUT NEEDED]</w:t>
-      </w:r>
-    </w:p>
-    <w:p>
-      <w:r>
-        <w:rPr>
-          <w:highlight w:val="cyan"/>
-        </w:rPr>
-        <w:t>[/TEXT]</w:t>
-      </w:r>
-    </w:p>
-    <w:p>
-      <w:r>
-        <w:rPr>
-          <w:highlight w:val="yellow"/>
-        </w:rPr>
-        <w:t>[FOLIE]</w:t>
-      </w:r>
-    </w:p>
-    <w:p>
-      <w:pPr>
-        <w:rPr>
           <w:b/>
         </w:rPr>
       </w:pPr>
@@ -902,6 +1442,7 @@
     </w:p>
     <w:p>
       <w:r>
+        <w:lastRenderedPageBreak/>
         <w:t>Wohnen 2050</w:t>
       </w:r>
       <w:r>
@@ -938,15 +1479,9 @@
       </w:r>
     </w:p>
     <w:p>
-      <w:pPr>
-        <w:rPr>
-          <w:lang w:val="en-US"/>
-        </w:rPr>
-      </w:pPr>
       <w:r>
         <w:rPr>
           <w:highlight w:val="yellow"/>
-          <w:lang w:val="en-US"/>
         </w:rPr>
         <w:t>[/FOLIE]</w:t>
       </w:r>
@@ -1135,7 +1670,6 @@
         <w:rPr>
           <w:highlight w:val="cyan"/>
         </w:rPr>
-        <w:lastRenderedPageBreak/>
         <w:t>[/TEXT]</w:t>
       </w:r>
     </w:p>
@@ -1174,6 +1708,9 @@
       </w:r>
       <w:r>
         <w:br/>
+      </w:r>
+      <w:r>
+        <w:lastRenderedPageBreak/>
         <w:t>- Energiespeicher (später Einspieler)</w:t>
       </w:r>
       <w:r>
@@ -1296,28 +1833,20 @@
         <w:rPr>
           <w:color w:val="FFFFFF" w:themeColor="background1"/>
           <w:highlight w:val="black"/>
-          <w:lang w:val="en-US"/>
         </w:rPr>
       </w:pPr>
       <w:r>
         <w:rPr>
           <w:color w:val="FFFFFF" w:themeColor="background1"/>
           <w:highlight w:val="black"/>
-          <w:lang w:val="en-US"/>
         </w:rPr>
         <w:t>[/VIDEO]</w:t>
       </w:r>
     </w:p>
     <w:p>
-      <w:pPr>
-        <w:rPr>
-          <w:lang w:val="en-US"/>
-        </w:rPr>
-      </w:pPr>
       <w:r>
         <w:rPr>
           <w:highlight w:val="cyan"/>
-          <w:lang w:val="en-US"/>
         </w:rPr>
         <w:t>[TEXT]</w:t>
       </w:r>
@@ -1391,15 +1920,9 @@
       </w:r>
     </w:p>
     <w:p>
-      <w:pPr>
-        <w:rPr>
-          <w:lang w:val="en-US"/>
-        </w:rPr>
-      </w:pPr>
       <w:r>
         <w:rPr>
           <w:highlight w:val="cyan"/>
-          <w:lang w:val="en-US"/>
         </w:rPr>
         <w:t>[/TEXT]</w:t>
       </w:r>
@@ -1424,24 +1947,39 @@
       <w:pPr>
         <w:rPr>
           <w:color w:val="FFFFFF" w:themeColor="background1"/>
-        </w:rPr>
-      </w:pPr>
-      <w:r>
+          <w:highlight w:val="green"/>
+        </w:rPr>
+      </w:pPr>
+      <w:r>
+        <w:rPr>
+          <w:highlight w:val="green"/>
+        </w:rPr>
         <w:t>Durch diese Challenges und Ideen haben wir uns das Konzept "LEOTOPIA" entwickelt. Es umfasst</w:t>
       </w:r>
       <w:r>
+        <w:rPr>
+          <w:highlight w:val="green"/>
+        </w:rPr>
         <w:t xml:space="preserve"> </w:t>
       </w:r>
       <w:r>
         <w:rPr>
           <w:color w:val="FFFFFF" w:themeColor="background1"/>
-          <w:highlight w:val="black"/>
+          <w:highlight w:val="green"/>
         </w:rPr>
         <w:t>[INPUT NEEDED]</w:t>
       </w:r>
     </w:p>
     <w:p>
-      <w:r>
+      <w:pPr>
+        <w:rPr>
+          <w:highlight w:val="green"/>
+        </w:rPr>
+      </w:pPr>
+      <w:r>
+        <w:rPr>
+          <w:highlight w:val="green"/>
+        </w:rPr>
         <w:t xml:space="preserve">Teilbereiche: (MINDMAP herzeigen): </w:t>
       </w:r>
     </w:p>
@@ -1452,25 +1990,46 @@
           <w:ilvl w:val="0"/>
           <w:numId w:val="1"/>
         </w:numPr>
-      </w:pPr>
-      <w:r>
+        <w:rPr>
+          <w:highlight w:val="green"/>
+        </w:rPr>
+      </w:pPr>
+      <w:r>
+        <w:rPr>
+          <w:highlight w:val="green"/>
+        </w:rPr>
         <w:t>(DIE STORY) mit Bezug auf Big Data (Smartwatch</w:t>
       </w:r>
       <w:r>
+        <w:rPr>
+          <w:highlight w:val="green"/>
+        </w:rPr>
         <w:t>/Gesundheits-</w:t>
       </w:r>
       <w:proofErr w:type="spellStart"/>
       <w:r>
+        <w:rPr>
+          <w:highlight w:val="green"/>
+        </w:rPr>
         <w:t>BigData</w:t>
       </w:r>
       <w:proofErr w:type="spellEnd"/>
       <w:r>
+        <w:rPr>
+          <w:highlight w:val="green"/>
+        </w:rPr>
         <w:t xml:space="preserve"> </w:t>
       </w:r>
       <w:r>
+        <w:rPr>
+          <w:highlight w:val="green"/>
+        </w:rPr>
         <w:t>B</w:t>
       </w:r>
       <w:r>
+        <w:rPr>
+          <w:highlight w:val="green"/>
+        </w:rPr>
         <w:t>eispiel)</w:t>
       </w:r>
     </w:p>
@@ -1525,136 +2084,360 @@
         <w:t>[</w:t>
       </w:r>
       <w:r>
-        <w:t>Anastasia</w:t>
-      </w:r>
-      <w:r>
+        <w:t xml:space="preserve">Anastasia </w:t>
+      </w:r>
+      <w:r>
+        <w:t>sitzt am Schreibtisch]</w:t>
+      </w:r>
+    </w:p>
+    <w:p>
+      <w:pPr>
+        <w:rPr>
+          <w:lang w:val="en-US"/>
+        </w:rPr>
+      </w:pPr>
+      <w:proofErr w:type="spellStart"/>
+      <w:r>
+        <w:rPr>
+          <w:lang w:val="en-US"/>
+        </w:rPr>
+        <w:t>Roboter</w:t>
+      </w:r>
+      <w:proofErr w:type="spellEnd"/>
+      <w:r>
+        <w:rPr>
+          <w:lang w:val="en-US"/>
+        </w:rPr>
         <w:t xml:space="preserve"> </w:t>
       </w:r>
-      <w:r>
-        <w:t>sitzt am Schreibtisch</w:t>
+      <w:proofErr w:type="spellStart"/>
+      <w:r>
+        <w:rPr>
+          <w:lang w:val="en-US"/>
+        </w:rPr>
+        <w:t>sagt</w:t>
+      </w:r>
+      <w:proofErr w:type="spellEnd"/>
+      <w:r>
+        <w:rPr>
+          <w:lang w:val="en-US"/>
+        </w:rPr>
+        <w:t xml:space="preserve">: </w:t>
+      </w:r>
+      <w:r>
+        <w:rPr>
+          <w:lang w:val="en-US"/>
+        </w:rPr>
+        <w:t>„</w:t>
+      </w:r>
+      <w:r>
+        <w:rPr>
+          <w:lang w:val="en-US"/>
+        </w:rPr>
+        <w:t>The room temperature has dropped to 20 degrees!</w:t>
+      </w:r>
+      <w:r>
+        <w:rPr>
+          <w:lang w:val="en-US"/>
+        </w:rPr>
+        <w:t xml:space="preserve"> Should I close the window?</w:t>
+      </w:r>
+      <w:r>
+        <w:rPr>
+          <w:lang w:val="en-US"/>
+        </w:rPr>
+        <w:t>”</w:t>
+      </w:r>
+    </w:p>
+    <w:p>
+      <w:r>
+        <w:rPr>
+          <w:lang w:val="en-US"/>
+        </w:rPr>
+        <w:t xml:space="preserve">Anastasia: </w:t>
+      </w:r>
+      <w:r>
+        <w:rPr>
+          <w:lang w:val="en-US"/>
+        </w:rPr>
+        <w:t>„</w:t>
+      </w:r>
+      <w:r>
+        <w:rPr>
+          <w:lang w:val="en-US"/>
+        </w:rPr>
+        <w:t xml:space="preserve">Oh yeah! </w:t>
+      </w:r>
+      <w:r>
+        <w:t>Sure!!</w:t>
+      </w:r>
+      <w:r>
+        <w:t>“</w:t>
+      </w:r>
+    </w:p>
+    <w:p>
+      <w:r>
+        <w:t>[</w:t>
+      </w:r>
+      <w:r>
+        <w:t>Fenster</w:t>
+      </w:r>
+      <w:r>
+        <w:t xml:space="preserve"> schließt sich</w:t>
       </w:r>
       <w:r>
         <w:t>]</w:t>
       </w:r>
     </w:p>
     <w:p>
+      <w:pPr>
+        <w:rPr>
+          <w:color w:val="FFFFFF" w:themeColor="background1"/>
+          <w:highlight w:val="black"/>
+        </w:rPr>
+      </w:pPr>
+      <w:r>
+        <w:rPr>
+          <w:color w:val="FFFFFF" w:themeColor="background1"/>
+          <w:highlight w:val="black"/>
+        </w:rPr>
+        <w:t>[/VIDEO]</w:t>
+      </w:r>
+    </w:p>
+    <w:p>
+      <w:pPr>
+        <w:rPr>
+          <w:highlight w:val="cyan"/>
+        </w:rPr>
+      </w:pPr>
+      <w:r>
+        <w:rPr>
+          <w:highlight w:val="cyan"/>
+        </w:rPr>
+        <w:lastRenderedPageBreak/>
+        <w:t>[TEXT]</w:t>
+      </w:r>
+    </w:p>
+    <w:p>
+      <w:r>
+        <w:t>Die menschliche Sprachkommunikation ist natürlicher als jede andere Form von Befehlen, und mit diesen neuen Assistenten in unseren Häusern, die mit dem Internet verbunden sind, haben wir jetzt eine neue Möglichkeit, mit der Technik zu kommunizieren, ohne am Computer zu sitzen oder auf unser Smartphone zu tippen.</w:t>
+      </w:r>
+    </w:p>
+    <w:p>
+      <w:r>
+        <w:t>Bisher haben wir Menschen gelernt, wie wir mit Computern interagieren. Der Spieß hat sich jetzt umgedreht. KI-Systeme lernen, mit Menschen zu kommunizieren.</w:t>
+      </w:r>
+    </w:p>
+    <w:p>
+      <w:pPr>
+        <w:rPr>
+          <w:highlight w:val="cyan"/>
+        </w:rPr>
+      </w:pPr>
+      <w:r>
+        <w:rPr>
+          <w:highlight w:val="cyan"/>
+        </w:rPr>
+        <w:t>[/TEXT]</w:t>
+      </w:r>
+    </w:p>
+    <w:p>
+      <w:pPr>
+        <w:pStyle w:val="berschrift1"/>
+      </w:pPr>
+      <w:r>
+        <w:t>Umsetzung</w:t>
+      </w:r>
+    </w:p>
+    <w:p>
+      <w:pPr>
+        <w:rPr>
+          <w:highlight w:val="cyan"/>
+        </w:rPr>
+      </w:pPr>
+      <w:r>
+        <w:rPr>
+          <w:highlight w:val="cyan"/>
+        </w:rPr>
+        <w:t>[TEXT]</w:t>
+      </w:r>
+    </w:p>
+    <w:p>
+      <w:pPr>
+        <w:rPr>
+          <w:highlight w:val="darkYellow"/>
+        </w:rPr>
+      </w:pPr>
+      <w:r>
+        <w:rPr>
+          <w:highlight w:val="darkYellow"/>
+        </w:rPr>
+        <w:t xml:space="preserve">Ein wichtiger Teil unseres Konzepts ist die </w:t>
+      </w:r>
+      <w:r>
+        <w:rPr>
+          <w:highlight w:val="darkYellow"/>
+        </w:rPr>
+        <w:t xml:space="preserve">Unterstützung </w:t>
+      </w:r>
+      <w:r>
+        <w:rPr>
+          <w:highlight w:val="darkYellow"/>
+        </w:rPr>
+        <w:t>anwesender Personen. Das heißt, das System erkennt</w:t>
+      </w:r>
+      <w:r>
+        <w:rPr>
+          <w:highlight w:val="darkYellow"/>
+        </w:rPr>
+        <w:t>,</w:t>
+      </w:r>
+      <w:r>
+        <w:rPr>
+          <w:highlight w:val="darkYellow"/>
+        </w:rPr>
+        <w:t xml:space="preserve"> wer </w:t>
+      </w:r>
+      <w:r>
+        <w:rPr>
+          <w:highlight w:val="darkYellow"/>
+        </w:rPr>
+        <w:t>sich im Raum befindet</w:t>
+      </w:r>
+      <w:r>
+        <w:rPr>
+          <w:highlight w:val="darkYellow"/>
+        </w:rPr>
+        <w:t>,</w:t>
+      </w:r>
+      <w:r>
+        <w:rPr>
+          <w:highlight w:val="darkYellow"/>
+        </w:rPr>
+        <w:t xml:space="preserve"> und stellt zB. Licht,</w:t>
+      </w:r>
+      <w:r>
+        <w:rPr>
+          <w:highlight w:val="darkYellow"/>
+        </w:rPr>
+        <w:t xml:space="preserve"> Jalousien,</w:t>
+      </w:r>
+      <w:r>
+        <w:rPr>
+          <w:highlight w:val="darkYellow"/>
+        </w:rPr>
+        <w:t xml:space="preserve"> Temperatur/Heizung</w:t>
+      </w:r>
+      <w:r>
+        <w:rPr>
+          <w:highlight w:val="darkYellow"/>
+        </w:rPr>
+        <w:t xml:space="preserve"> oder </w:t>
+      </w:r>
+      <w:r>
+        <w:rPr>
+          <w:highlight w:val="darkYellow"/>
+        </w:rPr>
+        <w:t xml:space="preserve">Lehnen </w:t>
+      </w:r>
+      <w:r>
+        <w:rPr>
+          <w:highlight w:val="darkYellow"/>
+        </w:rPr>
+        <w:t>und</w:t>
+      </w:r>
+      <w:r>
+        <w:rPr>
+          <w:highlight w:val="darkYellow"/>
+        </w:rPr>
+        <w:t xml:space="preserve"> Sitze </w:t>
+      </w:r>
+      <w:r>
+        <w:rPr>
+          <w:highlight w:val="darkYellow"/>
+        </w:rPr>
+        <w:t>dementsprechend ein.</w:t>
+      </w:r>
+    </w:p>
+    <w:p>
+      <w:r>
+        <w:rPr>
+          <w:highlight w:val="darkYellow"/>
+        </w:rPr>
+        <w:t xml:space="preserve">Wir haben daher eine kleine Form dessen implementiert, und können mit Gesichtserkennung </w:t>
+      </w:r>
+      <w:r>
+        <w:rPr>
+          <w:highlight w:val="darkYellow"/>
+        </w:rPr>
+        <w:t xml:space="preserve">anwesende Personen </w:t>
+      </w:r>
+      <w:r>
+        <w:rPr>
+          <w:highlight w:val="darkYellow"/>
+        </w:rPr>
+        <w:t>erkennen.</w:t>
+      </w:r>
+    </w:p>
+    <w:p>
+      <w:pPr>
+        <w:rPr>
+          <w:highlight w:val="cyan"/>
+          <w:lang w:val="en-US"/>
+        </w:rPr>
+      </w:pPr>
+      <w:r>
+        <w:rPr>
+          <w:highlight w:val="cyan"/>
+          <w:lang w:val="en-US"/>
+        </w:rPr>
+        <w:t>[/TEXT]</w:t>
+      </w:r>
+    </w:p>
+    <w:p>
+      <w:pPr>
+        <w:pStyle w:val="berschrift1"/>
+        <w:rPr>
+          <w:lang w:val="en-US"/>
+        </w:rPr>
+      </w:pPr>
       <w:proofErr w:type="spellStart"/>
       <w:r>
         <w:rPr>
           <w:lang w:val="en-US"/>
         </w:rPr>
-        <w:t>Roboter</w:t>
+        <w:t>Abschluss</w:t>
       </w:r>
       <w:proofErr w:type="spellEnd"/>
-      <w:r>
-        <w:rPr>
-          <w:lang w:val="en-US"/>
-        </w:rPr>
-        <w:t xml:space="preserve"> </w:t>
+    </w:p>
+    <w:p>
+      <w:pPr>
+        <w:rPr>
+          <w:color w:val="FFFFFF" w:themeColor="background1"/>
+          <w:highlight w:val="black"/>
+          <w:lang w:val="en-US"/>
+        </w:rPr>
+      </w:pPr>
+      <w:r>
+        <w:rPr>
+          <w:color w:val="FFFFFF" w:themeColor="background1"/>
+          <w:highlight w:val="black"/>
+          <w:lang w:val="en-US"/>
+        </w:rPr>
+        <w:t>[VIDEO]</w:t>
+      </w:r>
+    </w:p>
+    <w:p>
+      <w:r>
+        <w:t xml:space="preserve">Direktor spricht </w:t>
       </w:r>
       <w:proofErr w:type="spellStart"/>
       <w:r>
-        <w:rPr>
-          <w:lang w:val="en-US"/>
-        </w:rPr>
-        <w:t>sagt</w:t>
+        <w:t>zB</w:t>
       </w:r>
       <w:proofErr w:type="spellEnd"/>
       <w:r>
-        <w:rPr>
-          <w:lang w:val="en-US"/>
-        </w:rPr>
-        <w:t xml:space="preserve">: </w:t>
-      </w:r>
-      <w:r>
-        <w:rPr>
-          <w:lang w:val="en-US"/>
-        </w:rPr>
-        <w:t>„</w:t>
-      </w:r>
-      <w:r>
-        <w:rPr>
-          <w:lang w:val="en-US"/>
-        </w:rPr>
-        <w:t>Close the window please! It has been open more than five minutes! The room temperature has dropped to 20 degrees!</w:t>
-      </w:r>
-      <w:r>
-        <w:rPr>
-          <w:lang w:val="en-US"/>
-        </w:rPr>
-        <w:t>”</w:t>
-      </w:r>
-    </w:p>
-    <w:p>
-      <w:r>
-        <w:t xml:space="preserve">Anastasia: </w:t>
-      </w:r>
-      <w:r>
-        <w:t>„</w:t>
-      </w:r>
-      <w:r>
-        <w:rPr>
-          <w:lang w:val="en-US"/>
-        </w:rPr>
-        <w:t>Oh yeah! Sure!!</w:t>
-      </w:r>
-      <w:r>
-        <w:rPr>
-          <w:lang w:val="en-US"/>
-        </w:rPr>
-        <w:t>“</w:t>
-      </w:r>
-    </w:p>
-    <w:p>
-      <w:r>
-        <w:t>[</w:t>
-      </w:r>
-      <w:r>
-        <w:t>Anastasia</w:t>
-      </w:r>
-      <w:r>
-        <w:t xml:space="preserve"> schließt das Fenster</w:t>
-      </w:r>
-      <w:r>
-        <w:t>]</w:t>
-      </w:r>
-    </w:p>
-    <w:p>
-      <w:r>
-        <w:t xml:space="preserve">Roboter: </w:t>
-      </w:r>
-      <w:r>
-        <w:t>„</w:t>
-      </w:r>
-      <w:proofErr w:type="spellStart"/>
-      <w:r>
-        <w:t>Thank</w:t>
-      </w:r>
-      <w:proofErr w:type="spellEnd"/>
-      <w:r>
-        <w:t xml:space="preserve"> </w:t>
-      </w:r>
-      <w:proofErr w:type="spellStart"/>
-      <w:r>
-        <w:t>you</w:t>
-      </w:r>
-      <w:proofErr w:type="spellEnd"/>
-      <w:r>
-        <w:t>!</w:t>
-      </w:r>
-      <w:r>
-        <w:t>“</w:t>
-      </w:r>
-    </w:p>
-    <w:p>
-      <w:r>
-        <w:t>[</w:t>
-      </w:r>
-      <w:r>
-        <w:t>Anastasia setzt sich zurück an den Schreibtisch</w:t>
-      </w:r>
-      <w:r>
-        <w:t>]</w:t>
+        <w:t>. vor den Treppen</w:t>
       </w:r>
     </w:p>
     <w:p>
@@ -1673,210 +2456,27 @@
       </w:r>
     </w:p>
     <w:p>
-      <w:pPr>
+      <w:r>
         <w:rPr>
           <w:highlight w:val="cyan"/>
         </w:rPr>
-      </w:pPr>
-      <w:r>
-        <w:rPr>
-          <w:highlight w:val="cyan"/>
-        </w:rPr>
         <w:t>[TEXT]</w:t>
       </w:r>
     </w:p>
     <w:p>
-      <w:r>
-        <w:t>Die menschliche Sprachkommunikation ist natürlicher als jede andere Form von Befehlen, und mit diesen neuen Assistenten in unseren Häusern, die mit dem Internet verbunden sind, haben wir jetzt eine neue Möglichkeit, mit der Technik zu kommunizieren, ohne am Computer zu sitzen oder auf unser Smartphone zu tippen.</w:t>
-      </w:r>
-    </w:p>
-    <w:p>
-      <w:r>
-        <w:t>Bisher haben wir Menschen gelernt, wie wir mit Computern interagieren. Der Spieß hat sich jetzt umgedreht. KI-Systeme lernen, mit Menschen zu kommunizieren.</w:t>
-      </w:r>
-    </w:p>
-    <w:p>
-      <w:pPr>
-        <w:rPr>
-          <w:highlight w:val="cyan"/>
-        </w:rPr>
-      </w:pPr>
-      <w:r>
-        <w:rPr>
-          <w:highlight w:val="cyan"/>
-        </w:rPr>
-        <w:t>[/TEXT]</w:t>
-      </w:r>
-    </w:p>
-    <w:p>
-      <w:pPr>
-        <w:pStyle w:val="berschrift1"/>
-      </w:pPr>
-      <w:r>
-        <w:t>Umsetzung</w:t>
-      </w:r>
-    </w:p>
-    <w:p>
-      <w:pPr>
-        <w:rPr>
-          <w:highlight w:val="cyan"/>
-        </w:rPr>
-      </w:pPr>
-      <w:r>
-        <w:rPr>
-          <w:highlight w:val="cyan"/>
-        </w:rPr>
-        <w:t>[TEXT]</w:t>
-      </w:r>
-    </w:p>
-    <w:p>
-      <w:r>
-        <w:t xml:space="preserve">Ein wichtiger Teil unseres Konzepts ist die </w:t>
-      </w:r>
-      <w:r>
-        <w:t xml:space="preserve">Unterstützung </w:t>
-      </w:r>
-      <w:r>
-        <w:t>anwesender Personen. Das heißt, das System erkennt</w:t>
-      </w:r>
-      <w:r>
-        <w:t>,</w:t>
-      </w:r>
-      <w:r>
-        <w:t xml:space="preserve"> wer </w:t>
-      </w:r>
-      <w:r>
-        <w:t>sich im Raum befindet</w:t>
-      </w:r>
-      <w:r>
-        <w:t>,</w:t>
-      </w:r>
-      <w:r>
-        <w:t xml:space="preserve"> und stellt zB. Licht,</w:t>
-      </w:r>
-      <w:r>
-        <w:t xml:space="preserve"> Jalousien,</w:t>
-      </w:r>
-      <w:r>
-        <w:t xml:space="preserve"> Temperatur/Heizung</w:t>
-      </w:r>
-      <w:r>
-        <w:t xml:space="preserve"> oder </w:t>
-      </w:r>
-      <w:r>
-        <w:t xml:space="preserve">Lehnen </w:t>
-      </w:r>
-      <w:r>
-        <w:t>und</w:t>
-      </w:r>
-      <w:r>
-        <w:t xml:space="preserve"> Sitze </w:t>
-      </w:r>
-      <w:r>
-        <w:t>dementsprechend ein.</w:t>
-      </w:r>
-    </w:p>
-    <w:p>
-      <w:r>
-        <w:t xml:space="preserve">Wir haben daher eine kleine Form dessen implementiert, und können mit Gesichtserkennung </w:t>
-      </w:r>
-      <w:r>
-        <w:t>die Lampen eines Miniatur-Papphauses je nach erkannter Person einstellen.</w:t>
-      </w:r>
-    </w:p>
-    <w:p>
-      <w:pPr>
-        <w:rPr>
-          <w:color w:val="FFFFFF" w:themeColor="background1"/>
-        </w:rPr>
-      </w:pPr>
-      <w:r>
-        <w:rPr>
-          <w:color w:val="FFFFFF" w:themeColor="background1"/>
-          <w:highlight w:val="black"/>
-        </w:rPr>
-        <w:t>[INPUT NEEDED]</w:t>
-      </w:r>
-    </w:p>
-    <w:p>
-      <w:pPr>
-        <w:rPr>
-          <w:highlight w:val="cyan"/>
-        </w:rPr>
-      </w:pPr>
-      <w:r>
-        <w:rPr>
-          <w:highlight w:val="cyan"/>
-        </w:rPr>
-        <w:t>[/TEXT]</w:t>
-      </w:r>
-    </w:p>
-    <w:p>
-      <w:pPr>
-        <w:pStyle w:val="berschrift1"/>
-      </w:pPr>
-      <w:r>
-        <w:t>Abschluss</w:t>
-      </w:r>
-    </w:p>
-    <w:p>
-      <w:pPr>
-        <w:rPr>
-          <w:color w:val="FFFFFF" w:themeColor="background1"/>
-          <w:highlight w:val="black"/>
-        </w:rPr>
-      </w:pPr>
-      <w:r>
-        <w:rPr>
-          <w:color w:val="FFFFFF" w:themeColor="background1"/>
-          <w:highlight w:val="black"/>
-        </w:rPr>
-        <w:t>[VIDEO]</w:t>
-      </w:r>
-    </w:p>
-    <w:p>
-      <w:r>
-        <w:t xml:space="preserve">Direktor spricht </w:t>
-      </w:r>
-      <w:r>
-        <w:t>zB. vor den Treppen</w:t>
-      </w:r>
-    </w:p>
-    <w:p>
-      <w:pPr>
-        <w:rPr>
-          <w:color w:val="FFFFFF" w:themeColor="background1"/>
-          <w:highlight w:val="black"/>
-        </w:rPr>
-      </w:pPr>
-      <w:r>
-        <w:rPr>
-          <w:color w:val="FFFFFF" w:themeColor="background1"/>
-          <w:highlight w:val="black"/>
-        </w:rPr>
-        <w:t>[/VIDEO]</w:t>
-      </w:r>
-    </w:p>
-    <w:p>
-      <w:r>
-        <w:rPr>
-          <w:highlight w:val="cyan"/>
-        </w:rPr>
-        <w:t>[TEXT]</w:t>
-      </w:r>
-    </w:p>
-    <w:p>
       <w:pPr>
         <w:rPr>
           <w:b/>
         </w:rPr>
       </w:pPr>
+      <w:proofErr w:type="gramStart"/>
       <w:r>
         <w:rPr>
           <w:b/>
         </w:rPr>
         <w:t>Direktor?:</w:t>
       </w:r>
+      <w:proofErr w:type="gramEnd"/>
     </w:p>
     <w:p>
       <w:r>

</xml_diff>